<commit_message>
Dodano rozdział o kryptografii
</commit_message>
<xml_diff>
--- a/Rewolucja przemysłowa, do trzech razy sztuka.docx
+++ b/Rewolucja przemysłowa, do trzech razy sztuka.docx
@@ -57,6 +57,8 @@
             </w:rPr>
             <w:t>Spis treści</w:t>
           </w:r>
+          <w:bookmarkStart w:id="0" w:name="_GoBack"/>
+          <w:bookmarkEnd w:id="0"/>
         </w:p>
         <w:p>
           <w:pPr>
@@ -89,7 +91,7 @@
             </w:rPr>
             <w:fldChar w:fldCharType="separate"/>
           </w:r>
-          <w:hyperlink w:anchor="_Toc506062590" w:history="1">
+          <w:hyperlink w:anchor="_Toc506114614" w:history="1">
             <w:r>
               <w:rPr>
                 <w:rStyle w:val="Hyperlink"/>
@@ -117,7 +119,7 @@
                 <w:noProof/>
                 <w:webHidden/>
               </w:rPr>
-              <w:instrText xml:space="preserve"> PAGEREF _Toc506062590 \h </w:instrText>
+              <w:instrText xml:space="preserve"> PAGEREF _Toc506114614 \h </w:instrText>
             </w:r>
             <w:r>
               <w:rPr>
@@ -162,7 +164,7 @@
               <w:lang w:eastAsia="pl-PL"/>
             </w:rPr>
           </w:pPr>
-          <w:hyperlink w:anchor="_Toc506062591" w:history="1">
+          <w:hyperlink w:anchor="_Toc506114615" w:history="1">
             <w:r>
               <w:rPr>
                 <w:rStyle w:val="Hyperlink"/>
@@ -205,7 +207,7 @@
                 <w:noProof/>
                 <w:webHidden/>
               </w:rPr>
-              <w:instrText xml:space="preserve"> PAGEREF _Toc506062591 \h </w:instrText>
+              <w:instrText xml:space="preserve"> PAGEREF _Toc506114615 \h </w:instrText>
             </w:r>
             <w:r>
               <w:rPr>
@@ -250,7 +252,7 @@
               <w:lang w:eastAsia="pl-PL"/>
             </w:rPr>
           </w:pPr>
-          <w:hyperlink w:anchor="_Toc506062592" w:history="1">
+          <w:hyperlink w:anchor="_Toc506114616" w:history="1">
             <w:r>
               <w:rPr>
                 <w:rStyle w:val="Hyperlink"/>
@@ -293,7 +295,7 @@
                 <w:noProof/>
                 <w:webHidden/>
               </w:rPr>
-              <w:instrText xml:space="preserve"> PAGEREF _Toc506062592 \h </w:instrText>
+              <w:instrText xml:space="preserve"> PAGEREF _Toc506114616 \h </w:instrText>
             </w:r>
             <w:r>
               <w:rPr>
@@ -338,7 +340,7 @@
               <w:lang w:eastAsia="pl-PL"/>
             </w:rPr>
           </w:pPr>
-          <w:hyperlink w:anchor="_Toc506062593" w:history="1">
+          <w:hyperlink w:anchor="_Toc506114617" w:history="1">
             <w:r>
               <w:rPr>
                 <w:rStyle w:val="Hyperlink"/>
@@ -381,7 +383,7 @@
                 <w:noProof/>
                 <w:webHidden/>
               </w:rPr>
-              <w:instrText xml:space="preserve"> PAGEREF _Toc506062593 \h </w:instrText>
+              <w:instrText xml:space="preserve"> PAGEREF _Toc506114617 \h </w:instrText>
             </w:r>
             <w:r>
               <w:rPr>
@@ -426,7 +428,7 @@
               <w:lang w:eastAsia="pl-PL"/>
             </w:rPr>
           </w:pPr>
-          <w:hyperlink w:anchor="_Toc506062594" w:history="1">
+          <w:hyperlink w:anchor="_Toc506114618" w:history="1">
             <w:r>
               <w:rPr>
                 <w:rStyle w:val="Hyperlink"/>
@@ -469,7 +471,7 @@
                 <w:noProof/>
                 <w:webHidden/>
               </w:rPr>
-              <w:instrText xml:space="preserve"> PAGEREF _Toc506062594 \h </w:instrText>
+              <w:instrText xml:space="preserve"> PAGEREF _Toc506114618 \h </w:instrText>
             </w:r>
             <w:r>
               <w:rPr>
@@ -514,7 +516,7 @@
               <w:lang w:eastAsia="pl-PL"/>
             </w:rPr>
           </w:pPr>
-          <w:hyperlink w:anchor="_Toc506062595" w:history="1">
+          <w:hyperlink w:anchor="_Toc506114619" w:history="1">
             <w:r>
               <w:rPr>
                 <w:rStyle w:val="Hyperlink"/>
@@ -557,7 +559,7 @@
                 <w:noProof/>
                 <w:webHidden/>
               </w:rPr>
-              <w:instrText xml:space="preserve"> PAGEREF _Toc506062595 \h </w:instrText>
+              <w:instrText xml:space="preserve"> PAGEREF _Toc506114619 \h </w:instrText>
             </w:r>
             <w:r>
               <w:rPr>
@@ -602,7 +604,7 @@
               <w:lang w:eastAsia="pl-PL"/>
             </w:rPr>
           </w:pPr>
-          <w:hyperlink w:anchor="_Toc506062596" w:history="1">
+          <w:hyperlink w:anchor="_Toc506114620" w:history="1">
             <w:r>
               <w:rPr>
                 <w:rStyle w:val="Hyperlink"/>
@@ -645,7 +647,7 @@
                 <w:noProof/>
                 <w:webHidden/>
               </w:rPr>
-              <w:instrText xml:space="preserve"> PAGEREF _Toc506062596 \h </w:instrText>
+              <w:instrText xml:space="preserve"> PAGEREF _Toc506114620 \h </w:instrText>
             </w:r>
             <w:r>
               <w:rPr>
@@ -690,7 +692,7 @@
               <w:lang w:eastAsia="pl-PL"/>
             </w:rPr>
           </w:pPr>
-          <w:hyperlink w:anchor="_Toc506062597" w:history="1">
+          <w:hyperlink w:anchor="_Toc506114621" w:history="1">
             <w:r>
               <w:rPr>
                 <w:rStyle w:val="Hyperlink"/>
@@ -733,7 +735,7 @@
                 <w:noProof/>
                 <w:webHidden/>
               </w:rPr>
-              <w:instrText xml:space="preserve"> PAGEREF _Toc506062597 \h </w:instrText>
+              <w:instrText xml:space="preserve"> PAGEREF _Toc506114621 \h </w:instrText>
             </w:r>
             <w:r>
               <w:rPr>
@@ -778,7 +780,7 @@
               <w:lang w:eastAsia="pl-PL"/>
             </w:rPr>
           </w:pPr>
-          <w:hyperlink w:anchor="_Toc506062598" w:history="1">
+          <w:hyperlink w:anchor="_Toc506114622" w:history="1">
             <w:r>
               <w:rPr>
                 <w:rStyle w:val="Hyperlink"/>
@@ -821,7 +823,7 @@
                 <w:noProof/>
                 <w:webHidden/>
               </w:rPr>
-              <w:instrText xml:space="preserve"> PAGEREF _Toc506062598 \h </w:instrText>
+              <w:instrText xml:space="preserve"> PAGEREF _Toc506114622 \h </w:instrText>
             </w:r>
             <w:r>
               <w:rPr>
@@ -865,7 +867,7 @@
               <w:lang w:eastAsia="pl-PL"/>
             </w:rPr>
           </w:pPr>
-          <w:hyperlink w:anchor="_Toc506062599" w:history="1">
+          <w:hyperlink w:anchor="_Toc506114623" w:history="1">
             <w:r>
               <w:rPr>
                 <w:rStyle w:val="Hyperlink"/>
@@ -893,7 +895,7 @@
                 <w:noProof/>
                 <w:webHidden/>
               </w:rPr>
-              <w:instrText xml:space="preserve"> PAGEREF _Toc506062599 \h </w:instrText>
+              <w:instrText xml:space="preserve"> PAGEREF _Toc506114623 \h </w:instrText>
             </w:r>
             <w:r>
               <w:rPr>
@@ -937,7 +939,7 @@
               <w:lang w:eastAsia="pl-PL"/>
             </w:rPr>
           </w:pPr>
-          <w:hyperlink w:anchor="_Toc506062600" w:history="1">
+          <w:hyperlink w:anchor="_Toc506114624" w:history="1">
             <w:r>
               <w:rPr>
                 <w:rStyle w:val="Hyperlink"/>
@@ -965,7 +967,7 @@
                 <w:noProof/>
                 <w:webHidden/>
               </w:rPr>
-              <w:instrText xml:space="preserve"> PAGEREF _Toc506062600 \h </w:instrText>
+              <w:instrText xml:space="preserve"> PAGEREF _Toc506114624 \h </w:instrText>
             </w:r>
             <w:r>
               <w:rPr>
@@ -1023,15 +1025,13 @@
           <w:rFonts w:cs="Times New Roman"/>
         </w:rPr>
       </w:pPr>
-      <w:bookmarkStart w:id="0" w:name="_Toc506062590"/>
+      <w:bookmarkStart w:id="1" w:name="_Toc506114614"/>
       <w:r>
         <w:rPr>
           <w:rFonts w:cs="Times New Roman"/>
         </w:rPr>
         <w:t>Abstrakt</w:t>
       </w:r>
-      <w:bookmarkStart w:id="1" w:name="_GoBack"/>
-      <w:bookmarkEnd w:id="0"/>
       <w:bookmarkEnd w:id="1"/>
     </w:p>
     <w:p>
@@ -1154,7 +1154,7 @@
         </w:numPr>
         <w:spacing w:after="240"/>
       </w:pPr>
-      <w:bookmarkStart w:id="2" w:name="_Toc506062591"/>
+      <w:bookmarkStart w:id="2" w:name="_Toc506114615"/>
       <w:r>
         <w:lastRenderedPageBreak/>
         <w:t>Ciąg rewolucji i ich skutki</w:t>
@@ -1784,7 +1784,49 @@
           <w:szCs w:val="24"/>
         </w:rPr>
         <w:lastRenderedPageBreak/>
-        <w:t xml:space="preserve">spowodowanych wdrożeniem nowych magicznych technologii. W następnych rozdziałach chciałbym przedstawić niektóre z najnowszych technologii, które powoli wychodzą z fazy </w:t>
+        <w:t xml:space="preserve">spowodowanych wdrożeniem nowych magicznych technologii. W następnych rozdziałach chciałbym przedstawić niektóre z </w:t>
+      </w:r>
+      <w:r>
+        <w:rPr>
+          <w:rFonts w:cs="Times New Roman"/>
+          <w:szCs w:val="24"/>
+        </w:rPr>
+        <w:t xml:space="preserve">problemów kreowanych przez </w:t>
+      </w:r>
+      <w:r>
+        <w:rPr>
+          <w:rFonts w:cs="Times New Roman"/>
+          <w:szCs w:val="24"/>
+        </w:rPr>
+        <w:t>najnowsz</w:t>
+      </w:r>
+      <w:r>
+        <w:rPr>
+          <w:rFonts w:cs="Times New Roman"/>
+          <w:szCs w:val="24"/>
+        </w:rPr>
+        <w:t>e</w:t>
+      </w:r>
+      <w:r>
+        <w:rPr>
+          <w:rFonts w:cs="Times New Roman"/>
+          <w:szCs w:val="24"/>
+        </w:rPr>
+        <w:t xml:space="preserve"> technologi</w:t>
+      </w:r>
+      <w:r>
+        <w:rPr>
+          <w:rFonts w:cs="Times New Roman"/>
+          <w:szCs w:val="24"/>
+        </w:rPr>
+        <w:t xml:space="preserve">e. Chociaż te innowacyjne rozwiązania dopiero </w:t>
+      </w:r>
+      <w:r>
+        <w:rPr>
+          <w:rFonts w:cs="Times New Roman"/>
+          <w:szCs w:val="24"/>
+        </w:rPr>
+        <w:t xml:space="preserve">powoli wychodzą z fazy </w:t>
       </w:r>
       <w:r>
         <w:rPr>
@@ -1798,7 +1840,7 @@
           <w:rFonts w:cs="Times New Roman"/>
           <w:szCs w:val="24"/>
         </w:rPr>
-        <w:t xml:space="preserve"> ale już teraz ingerują w życie każdego człowieka lub dają oznaki </w:t>
+        <w:t xml:space="preserve"> już teraz ingerują w życie każdego człowieka lub dają oznaki </w:t>
       </w:r>
       <w:r>
         <w:rPr>
@@ -1815,16 +1857,538 @@
           <w:ilvl w:val="0"/>
           <w:numId w:val="1"/>
         </w:numPr>
-      </w:pPr>
-      <w:bookmarkStart w:id="3" w:name="_Toc506062592"/>
+        <w:spacing w:after="240"/>
+      </w:pPr>
+      <w:bookmarkStart w:id="3" w:name="_Toc506114616"/>
       <w:r>
         <w:t>Koniec prywatności i prywatność absolutna</w:t>
       </w:r>
       <w:bookmarkEnd w:id="3"/>
     </w:p>
     <w:p>
-      <w:r>
-        <w:br w:type="page"/>
+      <w:pPr>
+        <w:spacing w:after="0" w:line="360" w:lineRule="auto"/>
+        <w:ind w:firstLine="360"/>
+        <w:jc w:val="both"/>
+        <w:rPr>
+          <w:rFonts w:cs="Times New Roman"/>
+          <w:szCs w:val="24"/>
+        </w:rPr>
+      </w:pPr>
+      <w:r>
+        <w:rPr>
+          <w:rFonts w:cs="Times New Roman"/>
+          <w:szCs w:val="24"/>
+        </w:rPr>
+        <w:t>Od paru lat zauważyć można wzrost zainteresowani</w:t>
+      </w:r>
+      <w:r>
+        <w:rPr>
+          <w:rFonts w:cs="Times New Roman"/>
+          <w:szCs w:val="24"/>
+        </w:rPr>
+        <w:t>a</w:t>
+      </w:r>
+      <w:r>
+        <w:rPr>
+          <w:rFonts w:cs="Times New Roman"/>
+          <w:szCs w:val="24"/>
+        </w:rPr>
+        <w:t xml:space="preserve"> bezpieczeństwem danych osobowych. Wynalazki kryptografii takie jak szyfrowanie symetryczne, asymetryczne czy bezpieczne funkcje haszujące przestały być wykorzystywane wyłącznie przez banki lub jednostki wojskowe, ale zaczęły być standardem każdej strony internetowej chociaż trochę dbającej o bezpieczeństwo swoich użytkowników.</w:t>
+      </w:r>
+    </w:p>
+    <w:p>
+      <w:pPr>
+        <w:spacing w:after="0" w:line="360" w:lineRule="auto"/>
+        <w:ind w:firstLine="360"/>
+        <w:jc w:val="both"/>
+        <w:rPr>
+          <w:rFonts w:cs="Times New Roman"/>
+          <w:szCs w:val="24"/>
+        </w:rPr>
+      </w:pPr>
+      <w:r>
+        <w:rPr>
+          <w:rFonts w:cs="Times New Roman"/>
+          <w:szCs w:val="24"/>
+        </w:rPr>
+        <w:t xml:space="preserve">Powszechność i relatywna łatwość użytkowania technik kryptograficznych jest jednak mieczem obosiecznym. Z podobną swobodą możliwe jest zachowanie </w:t>
+      </w:r>
+      <w:r>
+        <w:rPr>
+          <w:rFonts w:cs="Times New Roman"/>
+          <w:szCs w:val="24"/>
+        </w:rPr>
+        <w:t>konfidencjonalnoś</w:t>
+      </w:r>
+      <w:r>
+        <w:rPr>
+          <w:rFonts w:cs="Times New Roman"/>
+          <w:szCs w:val="24"/>
+        </w:rPr>
+        <w:t>ci</w:t>
+      </w:r>
+      <w:r>
+        <w:rPr>
+          <w:rFonts w:cs="Times New Roman"/>
+          <w:szCs w:val="24"/>
+        </w:rPr>
+        <w:t xml:space="preserve"> dla praworządnego obywatela jak i dla nikczemnego terrorysty. Argument ten zaś jest często wykorzystywany przez służby bezpieczeństwa, które pod osłoną dobrej wiary bezpieczeństwa narodu przekraczają granicę orwelliańskie</w:t>
+      </w:r>
+      <w:r>
+        <w:rPr>
+          <w:rFonts w:cs="Times New Roman"/>
+          <w:szCs w:val="24"/>
+        </w:rPr>
+        <w:t>go świata pełnej kontroli.</w:t>
+      </w:r>
+      <w:r>
+        <w:rPr>
+          <w:rFonts w:cs="Times New Roman"/>
+          <w:szCs w:val="24"/>
+        </w:rPr>
+        <w:t xml:space="preserve"> </w:t>
+      </w:r>
+    </w:p>
+    <w:p>
+      <w:pPr>
+        <w:spacing w:after="0" w:line="360" w:lineRule="auto"/>
+        <w:ind w:firstLine="360"/>
+        <w:jc w:val="both"/>
+        <w:rPr>
+          <w:rFonts w:cs="Times New Roman"/>
+          <w:szCs w:val="24"/>
+        </w:rPr>
+      </w:pPr>
+      <w:r>
+        <w:rPr>
+          <w:rFonts w:cs="Times New Roman"/>
+          <w:szCs w:val="24"/>
+        </w:rPr>
+        <w:t>Na przestrzeni lat 2015-2016 Apple była pod ciągłym atakiem Amerykańskich organów prawnych. Przyczyną był zamach w San Bernardino</w:t>
+      </w:r>
+      <w:sdt>
+        <w:sdtPr>
+          <w:rPr>
+            <w:rFonts w:cs="Times New Roman"/>
+            <w:szCs w:val="24"/>
+          </w:rPr>
+          <w:id w:val="1952044023"/>
+          <w:citation/>
+        </w:sdtPr>
+        <w:sdtContent>
+          <w:r>
+            <w:rPr>
+              <w:rFonts w:cs="Times New Roman"/>
+              <w:szCs w:val="24"/>
+            </w:rPr>
+            <w:fldChar w:fldCharType="begin"/>
+          </w:r>
+          <w:r>
+            <w:rPr>
+              <w:rFonts w:cs="Times New Roman"/>
+              <w:szCs w:val="24"/>
+            </w:rPr>
+            <w:instrText xml:space="preserve"> CITATION Wik15 \l 1045 </w:instrText>
+          </w:r>
+          <w:r>
+            <w:rPr>
+              <w:rFonts w:cs="Times New Roman"/>
+              <w:szCs w:val="24"/>
+            </w:rPr>
+            <w:fldChar w:fldCharType="separate"/>
+          </w:r>
+          <w:r>
+            <w:rPr>
+              <w:rFonts w:cs="Times New Roman"/>
+              <w:noProof/>
+              <w:szCs w:val="24"/>
+            </w:rPr>
+            <w:t xml:space="preserve"> </w:t>
+          </w:r>
+          <w:r>
+            <w:rPr>
+              <w:rFonts w:cs="Times New Roman"/>
+              <w:noProof/>
+              <w:szCs w:val="24"/>
+            </w:rPr>
+            <w:t>(Wikipedia, 2015)</w:t>
+          </w:r>
+          <w:r>
+            <w:rPr>
+              <w:rFonts w:cs="Times New Roman"/>
+              <w:szCs w:val="24"/>
+            </w:rPr>
+            <w:fldChar w:fldCharType="end"/>
+          </w:r>
+        </w:sdtContent>
+      </w:sdt>
+      <w:r>
+        <w:rPr>
+          <w:rFonts w:cs="Times New Roman"/>
+          <w:szCs w:val="24"/>
+        </w:rPr>
+        <w:t>. Jeden z zamachowców posiadał iPhonea 5C. Urządzenie te miało wbudowany najnowszy system bezpieczeństwa, który uniemożliwiał, rzekomo, FBI złamanie go i uzyskanie informacji z kim komunikował się zamachowiec. Według wyroku sądu Apple miało</w:t>
+      </w:r>
+      <w:r>
+        <w:rPr>
+          <w:rFonts w:cs="Times New Roman"/>
+          <w:szCs w:val="24"/>
+        </w:rPr>
+        <w:t xml:space="preserve"> zainstalować tzw. backdoor</w:t>
+      </w:r>
+      <w:sdt>
+        <w:sdtPr>
+          <w:rPr>
+            <w:rFonts w:cs="Times New Roman"/>
+            <w:szCs w:val="24"/>
+          </w:rPr>
+          <w:id w:val="-1034419605"/>
+          <w:citation/>
+        </w:sdtPr>
+        <w:sdtContent>
+          <w:r>
+            <w:rPr>
+              <w:rFonts w:cs="Times New Roman"/>
+              <w:szCs w:val="24"/>
+            </w:rPr>
+            <w:fldChar w:fldCharType="begin"/>
+          </w:r>
+          <w:r>
+            <w:rPr>
+              <w:rFonts w:cs="Times New Roman"/>
+              <w:szCs w:val="24"/>
+            </w:rPr>
+            <w:instrText xml:space="preserve"> CITATION wik183 \l 1045 </w:instrText>
+          </w:r>
+          <w:r>
+            <w:rPr>
+              <w:rFonts w:cs="Times New Roman"/>
+              <w:szCs w:val="24"/>
+            </w:rPr>
+            <w:fldChar w:fldCharType="separate"/>
+          </w:r>
+          <w:r>
+            <w:rPr>
+              <w:rFonts w:cs="Times New Roman"/>
+              <w:noProof/>
+              <w:szCs w:val="24"/>
+            </w:rPr>
+            <w:t xml:space="preserve"> </w:t>
+          </w:r>
+          <w:r>
+            <w:rPr>
+              <w:rFonts w:cs="Times New Roman"/>
+              <w:noProof/>
+              <w:szCs w:val="24"/>
+            </w:rPr>
+            <w:t>(wikipedia, backdoor, 2018)</w:t>
+          </w:r>
+          <w:r>
+            <w:rPr>
+              <w:rFonts w:cs="Times New Roman"/>
+              <w:szCs w:val="24"/>
+            </w:rPr>
+            <w:fldChar w:fldCharType="end"/>
+          </w:r>
+        </w:sdtContent>
+      </w:sdt>
+      <w:r>
+        <w:rPr>
+          <w:rFonts w:cs="Times New Roman"/>
+          <w:szCs w:val="24"/>
+        </w:rPr>
+        <w:t xml:space="preserve"> w swoich produktach, który umożliwiłby dostęp do danych dla wybranych organizacji. Apple nie wykonało zalecenia uważając, że jest to zbyt duże naruszenie praw ich klientów. Cała afera nabiera szczególnie antypaństwowego </w:t>
+      </w:r>
+      <w:r>
+        <w:rPr>
+          <w:rFonts w:cs="Times New Roman"/>
+          <w:szCs w:val="24"/>
+        </w:rPr>
+        <w:t>sentymentu,</w:t>
+      </w:r>
+      <w:r>
+        <w:rPr>
+          <w:rFonts w:cs="Times New Roman"/>
+          <w:szCs w:val="24"/>
+        </w:rPr>
+        <w:t xml:space="preserve"> gdy dowiadujemy się, że FBI wydało 900,000$ na złamanie zabezpieczeń urządzenia</w:t>
+      </w:r>
+      <w:sdt>
+        <w:sdtPr>
+          <w:rPr>
+            <w:rFonts w:cs="Times New Roman"/>
+            <w:szCs w:val="24"/>
+          </w:rPr>
+          <w:id w:val="415761821"/>
+          <w:citation/>
+        </w:sdtPr>
+        <w:sdtContent>
+          <w:r>
+            <w:rPr>
+              <w:rFonts w:cs="Times New Roman"/>
+              <w:szCs w:val="24"/>
+            </w:rPr>
+            <w:fldChar w:fldCharType="begin"/>
+          </w:r>
+          <w:r>
+            <w:rPr>
+              <w:rFonts w:cs="Times New Roman"/>
+              <w:szCs w:val="24"/>
+            </w:rPr>
+            <w:instrText xml:space="preserve"> CITATION Mat17 \l 1045 </w:instrText>
+          </w:r>
+          <w:r>
+            <w:rPr>
+              <w:rFonts w:cs="Times New Roman"/>
+              <w:szCs w:val="24"/>
+            </w:rPr>
+            <w:fldChar w:fldCharType="separate"/>
+          </w:r>
+          <w:r>
+            <w:rPr>
+              <w:rFonts w:cs="Times New Roman"/>
+              <w:noProof/>
+              <w:szCs w:val="24"/>
+            </w:rPr>
+            <w:t xml:space="preserve"> </w:t>
+          </w:r>
+          <w:r>
+            <w:rPr>
+              <w:rFonts w:cs="Times New Roman"/>
+              <w:noProof/>
+              <w:szCs w:val="24"/>
+            </w:rPr>
+            <w:t>(Novak, 2017)</w:t>
+          </w:r>
+          <w:r>
+            <w:rPr>
+              <w:rFonts w:cs="Times New Roman"/>
+              <w:szCs w:val="24"/>
+            </w:rPr>
+            <w:fldChar w:fldCharType="end"/>
+          </w:r>
+        </w:sdtContent>
+      </w:sdt>
+      <w:r>
+        <w:rPr>
+          <w:rFonts w:cs="Times New Roman"/>
+          <w:szCs w:val="24"/>
+        </w:rPr>
+        <w:t xml:space="preserve">, chociaż fanom Apple udało się </w:t>
+      </w:r>
+      <w:r>
+        <w:rPr>
+          <w:rFonts w:cs="Times New Roman"/>
+          <w:szCs w:val="24"/>
+        </w:rPr>
+        <w:t xml:space="preserve">to </w:t>
+      </w:r>
+      <w:r>
+        <w:rPr>
+          <w:rFonts w:cs="Times New Roman"/>
+          <w:szCs w:val="24"/>
+        </w:rPr>
+        <w:t>osiągnąć za 300$</w:t>
+      </w:r>
+      <w:sdt>
+        <w:sdtPr>
+          <w:rPr>
+            <w:rFonts w:cs="Times New Roman"/>
+            <w:szCs w:val="24"/>
+          </w:rPr>
+          <w:id w:val="-714428173"/>
+          <w:citation/>
+        </w:sdtPr>
+        <w:sdtContent>
+          <w:r>
+            <w:rPr>
+              <w:rFonts w:cs="Times New Roman"/>
+              <w:szCs w:val="24"/>
+            </w:rPr>
+            <w:fldChar w:fldCharType="begin"/>
+          </w:r>
+          <w:r>
+            <w:rPr>
+              <w:rFonts w:cs="Times New Roman"/>
+              <w:szCs w:val="24"/>
+            </w:rPr>
+            <w:instrText xml:space="preserve"> CITATION Hei17 \l 1045 </w:instrText>
+          </w:r>
+          <w:r>
+            <w:rPr>
+              <w:rFonts w:cs="Times New Roman"/>
+              <w:szCs w:val="24"/>
+            </w:rPr>
+            <w:fldChar w:fldCharType="separate"/>
+          </w:r>
+          <w:r>
+            <w:rPr>
+              <w:rFonts w:cs="Times New Roman"/>
+              <w:noProof/>
+              <w:szCs w:val="24"/>
+            </w:rPr>
+            <w:t xml:space="preserve"> </w:t>
+          </w:r>
+          <w:r>
+            <w:rPr>
+              <w:rFonts w:cs="Times New Roman"/>
+              <w:noProof/>
+              <w:szCs w:val="24"/>
+            </w:rPr>
+            <w:t>(Hein, 2017)</w:t>
+          </w:r>
+          <w:r>
+            <w:rPr>
+              <w:rFonts w:cs="Times New Roman"/>
+              <w:szCs w:val="24"/>
+            </w:rPr>
+            <w:fldChar w:fldCharType="end"/>
+          </w:r>
+        </w:sdtContent>
+      </w:sdt>
+      <w:r>
+        <w:rPr>
+          <w:rFonts w:cs="Times New Roman"/>
+          <w:szCs w:val="24"/>
+        </w:rPr>
+        <w:t>.</w:t>
+      </w:r>
+    </w:p>
+    <w:p>
+      <w:pPr>
+        <w:spacing w:after="0" w:line="360" w:lineRule="auto"/>
+        <w:ind w:firstLine="360"/>
+        <w:jc w:val="both"/>
+      </w:pPr>
+      <w:r>
+        <w:t xml:space="preserve"> </w:t>
+      </w:r>
+      <w:r>
+        <w:t xml:space="preserve">Jednak wszystko może zmienić w najbliższych latach wraz z wprowadzeniem komputerów kwantowych. Te maszyny charakteryzujące się dokonywaniem obliczeń w </w:t>
+      </w:r>
+      <w:r>
+        <w:t xml:space="preserve">zupełnie </w:t>
+      </w:r>
+      <w:r>
+        <w:t xml:space="preserve">odmiennie inny sposób niż </w:t>
+      </w:r>
+      <w:r>
+        <w:t>znane nam komputery klasyczne są w stanie pokonać niektóre z obecnie stosowanych algorytmów szyfrujących. Na przykład opracowany już w roku 1994 algorytm Shora</w:t>
+      </w:r>
+      <w:sdt>
+        <w:sdtPr>
+          <w:id w:val="-1194927410"/>
+          <w:citation/>
+        </w:sdtPr>
+        <w:sdtContent>
+          <w:r>
+            <w:fldChar w:fldCharType="begin"/>
+          </w:r>
+          <w:r>
+            <w:instrText xml:space="preserve"> CITATION wik18 \l 1045 </w:instrText>
+          </w:r>
+          <w:r>
+            <w:fldChar w:fldCharType="separate"/>
+          </w:r>
+          <w:r>
+            <w:rPr>
+              <w:noProof/>
+            </w:rPr>
+            <w:t xml:space="preserve"> (wikipedia, 2018)</w:t>
+          </w:r>
+          <w:r>
+            <w:fldChar w:fldCharType="end"/>
+          </w:r>
+        </w:sdtContent>
+      </w:sdt>
+      <w:r>
+        <w:t xml:space="preserve"> pozwala nam na łamanie szyfrowania asymetrycznego RSA</w:t>
+      </w:r>
+      <w:sdt>
+        <w:sdtPr>
+          <w:id w:val="71093249"/>
+          <w:citation/>
+        </w:sdtPr>
+        <w:sdtContent>
+          <w:r>
+            <w:fldChar w:fldCharType="begin"/>
+          </w:r>
+          <w:r>
+            <w:instrText xml:space="preserve"> CITATION wik181 \l 1045 </w:instrText>
+          </w:r>
+          <w:r>
+            <w:fldChar w:fldCharType="separate"/>
+          </w:r>
+          <w:r>
+            <w:rPr>
+              <w:noProof/>
+            </w:rPr>
+            <w:t xml:space="preserve"> (wikipedia, RSA, 2018)</w:t>
+          </w:r>
+          <w:r>
+            <w:fldChar w:fldCharType="end"/>
+          </w:r>
+        </w:sdtContent>
+      </w:sdt>
+      <w:r>
+        <w:t xml:space="preserve">. Jednak z drugiej strony zasady mechaniki kwantowej mogą nam </w:t>
+      </w:r>
+      <w:r>
+        <w:lastRenderedPageBreak/>
+        <w:t>pozwolić stworzyć idealn</w:t>
+      </w:r>
+      <w:r>
+        <w:t>e</w:t>
+      </w:r>
+      <w:r>
+        <w:t xml:space="preserve"> algorytmy kryptografii, których bezpieczeństwo będzie gwarantowane przez zasady fizyki</w:t>
+      </w:r>
+      <w:sdt>
+        <w:sdtPr>
+          <w:id w:val="-801151211"/>
+          <w:citation/>
+        </w:sdtPr>
+        <w:sdtContent>
+          <w:r>
+            <w:fldChar w:fldCharType="begin"/>
+          </w:r>
+          <w:r>
+            <w:instrText xml:space="preserve"> CITATION wik182 \l 1045 </w:instrText>
+          </w:r>
+          <w:r>
+            <w:fldChar w:fldCharType="separate"/>
+          </w:r>
+          <w:r>
+            <w:rPr>
+              <w:noProof/>
+            </w:rPr>
+            <w:t xml:space="preserve"> (wikipedia, Quantum Cryptography, 2018)</w:t>
+          </w:r>
+          <w:r>
+            <w:fldChar w:fldCharType="end"/>
+          </w:r>
+        </w:sdtContent>
+      </w:sdt>
+      <w:r>
+        <w:t>.</w:t>
+      </w:r>
+    </w:p>
+    <w:p>
+      <w:pPr>
+        <w:spacing w:after="0" w:line="360" w:lineRule="auto"/>
+        <w:ind w:firstLine="360"/>
+        <w:jc w:val="both"/>
+        <w:rPr>
+          <w:rFonts w:cs="Times New Roman"/>
+          <w:szCs w:val="24"/>
+        </w:rPr>
+      </w:pPr>
+      <w:r>
+        <w:t xml:space="preserve">Jest kwestią sporną jak będzie wyglądać nasza prywatność w przyszłości. Czy państwo zdobędzie nad nami nieograniczoną moc inwigilacji instalując wszędzie swoje czujki? Czy może to obywatel będzie jednostką najbardziej bezpieczną mogąc wykorzystać osiągnięcia stuleci nauki jednym przyciskiem myszki? W jakim stopniu zostanie to wykorzystane przez jednostki </w:t>
+      </w:r>
+      <w:r>
+        <w:t>niebezpieczne?</w:t>
       </w:r>
     </w:p>
     <w:p>
@@ -1835,9 +2399,8 @@
           <w:numId w:val="1"/>
         </w:numPr>
       </w:pPr>
-      <w:bookmarkStart w:id="4" w:name="_Toc506062593"/>
-      <w:r>
-        <w:lastRenderedPageBreak/>
+      <w:bookmarkStart w:id="4" w:name="_Toc506114617"/>
+      <w:r>
         <w:t>Nierówności społeczne i nieograniczone szanse</w:t>
       </w:r>
       <w:bookmarkEnd w:id="4"/>
@@ -1855,7 +2418,7 @@
           <w:numId w:val="1"/>
         </w:numPr>
       </w:pPr>
-      <w:bookmarkStart w:id="5" w:name="_Toc506062594"/>
+      <w:bookmarkStart w:id="5" w:name="_Toc506114618"/>
       <w:r>
         <w:lastRenderedPageBreak/>
         <w:t>Lek na wszystko i nieuleczalna choroba</w:t>
@@ -1875,7 +2438,7 @@
           <w:numId w:val="1"/>
         </w:numPr>
       </w:pPr>
-      <w:bookmarkStart w:id="6" w:name="_Toc506062595"/>
+      <w:bookmarkStart w:id="6" w:name="_Toc506114619"/>
       <w:r>
         <w:lastRenderedPageBreak/>
         <w:t>Mądry komputer i głupi człowiek</w:t>
@@ -1895,7 +2458,7 @@
           <w:numId w:val="1"/>
         </w:numPr>
       </w:pPr>
-      <w:bookmarkStart w:id="7" w:name="_Toc506062596"/>
+      <w:bookmarkStart w:id="7" w:name="_Toc506114620"/>
       <w:r>
         <w:lastRenderedPageBreak/>
         <w:t>Maksimum zabawy i zero szczęścia</w:t>
@@ -1922,7 +2485,7 @@
           <w:numId w:val="1"/>
         </w:numPr>
       </w:pPr>
-      <w:bookmarkStart w:id="8" w:name="_Toc506062597"/>
+      <w:bookmarkStart w:id="8" w:name="_Toc506114621"/>
       <w:r>
         <w:lastRenderedPageBreak/>
         <w:t>Patrzenie w gwiazdy i praca nad sobą</w:t>
@@ -1942,7 +2505,7 @@
           <w:numId w:val="1"/>
         </w:numPr>
       </w:pPr>
-      <w:bookmarkStart w:id="9" w:name="_Toc506062598"/>
+      <w:bookmarkStart w:id="9" w:name="_Toc506114622"/>
       <w:r>
         <w:lastRenderedPageBreak/>
         <w:t>Nowa definicja rewolucji</w:t>
@@ -2062,14 +2625,27 @@
                             <w:r>
                               <w:t xml:space="preserve">Rysunek </w:t>
                             </w:r>
-                            <w:fldSimple w:instr=" SEQ Rysunek \* ARABIC ">
-                              <w:r>
-                                <w:rPr>
-                                  <w:noProof/>
-                                </w:rPr>
-                                <w:t>1</w:t>
-                              </w:r>
-                            </w:fldSimple>
+                            <w:r>
+                              <w:fldChar w:fldCharType="begin"/>
+                            </w:r>
+                            <w:r>
+                              <w:instrText xml:space="preserve"> SEQ Rysunek \* ARABIC </w:instrText>
+                            </w:r>
+                            <w:r>
+                              <w:fldChar w:fldCharType="separate"/>
+                            </w:r>
+                            <w:r>
+                              <w:rPr>
+                                <w:noProof/>
+                              </w:rPr>
+                              <w:t>1</w:t>
+                            </w:r>
+                            <w:r>
+                              <w:rPr>
+                                <w:noProof/>
+                              </w:rPr>
+                              <w:fldChar w:fldCharType="end"/>
+                            </w:r>
                             <w:bookmarkEnd w:id="10"/>
                           </w:p>
                         </w:txbxContent>
@@ -2109,14 +2685,27 @@
                       <w:r>
                         <w:t xml:space="preserve">Rysunek </w:t>
                       </w:r>
-                      <w:fldSimple w:instr=" SEQ Rysunek \* ARABIC ">
-                        <w:r>
-                          <w:rPr>
-                            <w:noProof/>
-                          </w:rPr>
-                          <w:t>1</w:t>
-                        </w:r>
-                      </w:fldSimple>
+                      <w:r>
+                        <w:fldChar w:fldCharType="begin"/>
+                      </w:r>
+                      <w:r>
+                        <w:instrText xml:space="preserve"> SEQ Rysunek \* ARABIC </w:instrText>
+                      </w:r>
+                      <w:r>
+                        <w:fldChar w:fldCharType="separate"/>
+                      </w:r>
+                      <w:r>
+                        <w:rPr>
+                          <w:noProof/>
+                        </w:rPr>
+                        <w:t>1</w:t>
+                      </w:r>
+                      <w:r>
+                        <w:rPr>
+                          <w:noProof/>
+                        </w:rPr>
+                        <w:fldChar w:fldCharType="end"/>
+                      </w:r>
                       <w:bookmarkEnd w:id="11"/>
                     </w:p>
                   </w:txbxContent>
@@ -2166,20 +2755,13 @@
           <w:rFonts w:cs="Times New Roman"/>
           <w:szCs w:val="24"/>
         </w:rPr>
-        <w:instrText xml:space="preserve"> REF _Ref506060343 \h </w:instrText>
-      </w:r>
-      <w:r>
-        <w:rPr>
-          <w:rFonts w:cs="Times New Roman"/>
-          <w:szCs w:val="24"/>
-        </w:rPr>
-      </w:r>
-      <w:r>
-        <w:rPr>
-          <w:rFonts w:cs="Times New Roman"/>
-          <w:szCs w:val="24"/>
-        </w:rPr>
-        <w:instrText xml:space="preserve"> \* MERGEFORMAT </w:instrText>
+        <w:instrText xml:space="preserve"> REF _Ref506060343 \h  \* MERGEFORMAT </w:instrText>
+      </w:r>
+      <w:r>
+        <w:rPr>
+          <w:rFonts w:cs="Times New Roman"/>
+          <w:szCs w:val="24"/>
+        </w:rPr>
       </w:r>
       <w:r>
         <w:rPr>
@@ -2364,7 +2946,7 @@
         <w:br w:type="page"/>
       </w:r>
     </w:p>
-    <w:bookmarkStart w:id="12" w:name="_Toc506062599" w:displacedByCustomXml="next"/>
+    <w:bookmarkStart w:id="12" w:name="_Toc506114623" w:displacedByCustomXml="next"/>
     <w:sdt>
       <w:sdtPr>
         <w:rPr>
@@ -2559,7 +3141,7 @@
           <w:lang w:val="en-US"/>
         </w:rPr>
       </w:pPr>
-      <w:bookmarkStart w:id="13" w:name="_Toc506062600"/>
+      <w:bookmarkStart w:id="13" w:name="_Toc506114624"/>
       <w:r>
         <w:rPr>
           <w:lang w:val="en-US"/>
@@ -2575,12 +3157,45 @@
           <w:lang w:val="en-US"/>
         </w:rPr>
       </w:pPr>
-      <w:r>
+      <w:hyperlink r:id="rId9" w:history="1">
+        <w:r>
+          <w:rPr>
+            <w:rStyle w:val="Hyperlink"/>
+            <w:lang w:val="en-US"/>
+          </w:rPr>
+          <w:t>https://www.envisioning.io/</w:t>
+        </w:r>
+      </w:hyperlink>
+    </w:p>
+    <w:p>
+      <w:pPr>
         <w:rPr>
           <w:lang w:val="en-US"/>
         </w:rPr>
-        <w:t>https://www.envisioning.io/</w:t>
-      </w:r>
+      </w:pPr>
+    </w:p>
+    <w:p>
+      <w:r>
+        <w:t>rozdział 2:</w:t>
+      </w:r>
+    </w:p>
+    <w:p>
+      <w:r>
+        <w:t>Rozwój kryptografii.</w:t>
+      </w:r>
+      <w:r>
+        <w:t xml:space="preserve"> </w:t>
+      </w:r>
+      <w:r>
+        <w:t xml:space="preserve">Łamanie iPhone’a. Podsłuchiwanie przez NSA. Wykorzystanie przez terrorystów. Powstanie blockchain’a. Wykorzystanie przez Wikileaks. Rozpoznawanie twarzy. No-cloning theorem. </w:t>
+      </w:r>
+    </w:p>
+    <w:p>
+      <w:pPr>
+        <w:rPr>
+          <w:lang w:val="en-US"/>
+        </w:rPr>
+      </w:pPr>
     </w:p>
     <w:sectPr>
       <w:pgSz w:w="11906" w:h="16838"/>
@@ -3463,6 +4078,18 @@
       <w:szCs w:val="18"/>
     </w:rPr>
   </w:style>
+  <w:style w:type="character" w:styleId="UnresolvedMention">
+    <w:name w:val="Unresolved Mention"/>
+    <w:basedOn w:val="DefaultParagraphFont"/>
+    <w:uiPriority w:val="99"/>
+    <w:semiHidden/>
+    <w:unhideWhenUsed/>
+    <w:rsid w:val="005913BC"/>
+    <w:rPr>
+      <w:color w:val="808080"/>
+      <w:shd w:val="clear" w:color="auto" w:fill="E6E6E6"/>
+    </w:rPr>
+  </w:style>
 </w:styles>
 </file>
 
@@ -3825,11 +4452,153 @@
     <b:URL>https://web.archive.org/web/20081007132355/http://history.sandiego.edu/gen/recording/digital.html</b:URL>
     <b:RefOrder>3</b:RefOrder>
   </b:Source>
+  <b:Source>
+    <b:Tag>Wik15</b:Tag>
+    <b:SourceType>Book</b:SourceType>
+    <b:Guid>{373F5DB2-77DC-4B13-AAA5-E71111719FFC}</b:Guid>
+    <b:Author>
+      <b:Author>
+        <b:NameList>
+          <b:Person>
+            <b:Last>Wikipedia</b:Last>
+          </b:Person>
+        </b:NameList>
+      </b:Author>
+    </b:Author>
+    <b:Title>San Bernardino Attack</b:Title>
+    <b:Year>2015</b:Year>
+    <b:City>Internet</b:City>
+    <b:Publisher>Wikipedia</b:Publisher>
+    <b:URL>https://en.wikipedia.org/wiki/2015_San_Bernardino_attack</b:URL>
+    <b:RefOrder>4</b:RefOrder>
+  </b:Source>
+  <b:Source>
+    <b:Tag>Mat17</b:Tag>
+    <b:SourceType>Book</b:SourceType>
+    <b:Guid>{3B5408E8-B1DA-4080-820B-8AAFC24C08FB}</b:Guid>
+    <b:Author>
+      <b:Author>
+        <b:NameList>
+          <b:Person>
+            <b:Last>Novak</b:Last>
+            <b:First>Matt</b:First>
+          </b:Person>
+        </b:NameList>
+      </b:Author>
+    </b:Author>
+    <b:Title>The FBI Paid $900,000 to Unlock the San Bernardino Terrorist's iPhone</b:Title>
+    <b:Year>2017</b:Year>
+    <b:City>Internet</b:City>
+    <b:Publisher>gizmodo</b:Publisher>
+    <b:URL>https://gizmodo.com/the-fbi-paid-900-000-to-unlock-the-san-bernardino-kill-1795010203</b:URL>
+    <b:RefOrder>6</b:RefOrder>
+  </b:Source>
+  <b:Source>
+    <b:Tag>Hei17</b:Tag>
+    <b:SourceType>Book</b:SourceType>
+    <b:Guid>{39024BE7-5BB3-4317-A9B2-0B00D2A4EC20}</b:Guid>
+    <b:Author>
+      <b:Author>
+        <b:NameList>
+          <b:Person>
+            <b:Last>Hein</b:Last>
+            <b:First>Buster</b:First>
+          </b:Person>
+        </b:NameList>
+      </b:Author>
+    </b:Author>
+    <b:Title>How Apple could hack terrorist’s iPhone for FBI (if it wanted to)</b:Title>
+    <b:Year>2017</b:Year>
+    <b:City>Internet</b:City>
+    <b:Publisher>Cult for Mac</b:Publisher>
+    <b:URL>https://www.cultofmac.com/412870/how-apple-could-hack-terrorists-iphone-for-fbi-if-it-wanted-to/</b:URL>
+    <b:RefOrder>7</b:RefOrder>
+  </b:Source>
+  <b:Source>
+    <b:Tag>wik18</b:Tag>
+    <b:SourceType>Book</b:SourceType>
+    <b:Guid>{A276BCDB-CA17-45A1-A34A-FC5188E5EC00}</b:Guid>
+    <b:Author>
+      <b:Author>
+        <b:NameList>
+          <b:Person>
+            <b:Last>wikipedia</b:Last>
+          </b:Person>
+        </b:NameList>
+      </b:Author>
+    </b:Author>
+    <b:Title>Shor's Algorithm</b:Title>
+    <b:Year>2018</b:Year>
+    <b:City>internet</b:City>
+    <b:Publisher>wikipedia</b:Publisher>
+    <b:URL>https://en.wikipedia.org/wiki/Shor%27s_algorithm</b:URL>
+    <b:RefOrder>8</b:RefOrder>
+  </b:Source>
+  <b:Source>
+    <b:Tag>wik181</b:Tag>
+    <b:SourceType>Book</b:SourceType>
+    <b:Guid>{151BB819-0082-4E05-8A67-1EAB83D7D30C}</b:Guid>
+    <b:Author>
+      <b:Author>
+        <b:NameList>
+          <b:Person>
+            <b:Last>wikipedia</b:Last>
+          </b:Person>
+        </b:NameList>
+      </b:Author>
+    </b:Author>
+    <b:Title>RSA</b:Title>
+    <b:Year>2018</b:Year>
+    <b:City>internet</b:City>
+    <b:Publisher>wikipedia</b:Publisher>
+    <b:URL>https://en.wikipedia.org/wiki/RSA_(cryptosystem)</b:URL>
+    <b:RefOrder>9</b:RefOrder>
+  </b:Source>
+  <b:Source>
+    <b:Tag>wik182</b:Tag>
+    <b:SourceType>Book</b:SourceType>
+    <b:Guid>{56EBFBF4-DFA9-47ED-A7D8-6288A6D59D11}</b:Guid>
+    <b:Author>
+      <b:Author>
+        <b:NameList>
+          <b:Person>
+            <b:Last>wikipedia</b:Last>
+          </b:Person>
+        </b:NameList>
+      </b:Author>
+    </b:Author>
+    <b:Title>Quantum Cryptography</b:Title>
+    <b:Year>2018</b:Year>
+    <b:City>Internet</b:City>
+    <b:Publisher>wikipedia</b:Publisher>
+    <b:URL>https://en.wikipedia.org/wiki/Quantum_cryptography</b:URL>
+    <b:RefOrder>10</b:RefOrder>
+  </b:Source>
+  <b:Source>
+    <b:Tag>wik183</b:Tag>
+    <b:SourceType>Book</b:SourceType>
+    <b:Guid>{1518E251-C5A7-4CF2-8DCF-E43C65EF552D}</b:Guid>
+    <b:Author>
+      <b:Author>
+        <b:NameList>
+          <b:Person>
+            <b:Last>wikipedia</b:Last>
+          </b:Person>
+        </b:NameList>
+      </b:Author>
+    </b:Author>
+    <b:Title>backdoor</b:Title>
+    <b:Year>2018</b:Year>
+    <b:City>internet</b:City>
+    <b:Publisher>wikipedia</b:Publisher>
+    <b:URL>https://pl.wikipedia.org/wiki/Backdoor</b:URL>
+    <b:RefOrder>5</b:RefOrder>
+  </b:Source>
 </b:Sources>
 </file>
 
 <file path=customXml/itemProps1.xml><?xml version="1.0" encoding="utf-8"?>
-<ds:datastoreItem xmlns:ds="http://schemas.openxmlformats.org/officeDocument/2006/customXml" ds:itemID="{C09D2BE7-FB56-48D7-99A0-E2399DC9C3C2}">
+<ds:datastoreItem xmlns:ds="http://schemas.openxmlformats.org/officeDocument/2006/customXml" ds:itemID="{56B25590-AEDC-482E-8D70-31FAA0D6346E}">
   <ds:schemaRefs>
     <ds:schemaRef ds:uri="http://schemas.openxmlformats.org/officeDocument/2006/bibliography"/>
   </ds:schemaRefs>

</xml_diff>

<commit_message>
Dodano rozdział o nierównościach
</commit_message>
<xml_diff>
--- a/Rewolucja przemysłowa, do trzech razy sztuka.docx
+++ b/Rewolucja przemysłowa, do trzech razy sztuka.docx
@@ -57,8 +57,6 @@
             </w:rPr>
             <w:t>Spis treści</w:t>
           </w:r>
-          <w:bookmarkStart w:id="0" w:name="_GoBack"/>
-          <w:bookmarkEnd w:id="0"/>
         </w:p>
         <w:p>
           <w:pPr>
@@ -362,7 +360,21 @@
                 <w:rStyle w:val="Hyperlink"/>
                 <w:noProof/>
               </w:rPr>
-              <w:t>Nierówności społeczne i nieograniczone szanse</w:t>
+              <w:t>Nierównośc</w:t>
+            </w:r>
+            <w:r>
+              <w:rPr>
+                <w:rStyle w:val="Hyperlink"/>
+                <w:noProof/>
+              </w:rPr>
+              <w:t>i</w:t>
+            </w:r>
+            <w:r>
+              <w:rPr>
+                <w:rStyle w:val="Hyperlink"/>
+                <w:noProof/>
+              </w:rPr>
+              <w:t xml:space="preserve"> społeczne i nieograniczone szanse</w:t>
             </w:r>
             <w:r>
               <w:rPr>
@@ -1025,14 +1037,14 @@
           <w:rFonts w:cs="Times New Roman"/>
         </w:rPr>
       </w:pPr>
-      <w:bookmarkStart w:id="1" w:name="_Toc506114614"/>
+      <w:bookmarkStart w:id="0" w:name="_Toc506114614"/>
       <w:r>
         <w:rPr>
           <w:rFonts w:cs="Times New Roman"/>
         </w:rPr>
         <w:t>Abstrakt</w:t>
       </w:r>
-      <w:bookmarkEnd w:id="1"/>
+      <w:bookmarkEnd w:id="0"/>
     </w:p>
     <w:p>
       <w:pPr>
@@ -1154,12 +1166,12 @@
         </w:numPr>
         <w:spacing w:after="240"/>
       </w:pPr>
-      <w:bookmarkStart w:id="2" w:name="_Toc506114615"/>
+      <w:bookmarkStart w:id="1" w:name="_Toc506114615"/>
       <w:r>
         <w:lastRenderedPageBreak/>
         <w:t>Ciąg rewolucji i ich skutki</w:t>
       </w:r>
-      <w:bookmarkEnd w:id="2"/>
+      <w:bookmarkEnd w:id="1"/>
     </w:p>
     <w:p>
       <w:pPr>
@@ -1859,11 +1871,11 @@
         </w:numPr>
         <w:spacing w:after="240"/>
       </w:pPr>
-      <w:bookmarkStart w:id="3" w:name="_Toc506114616"/>
+      <w:bookmarkStart w:id="2" w:name="_Toc506114616"/>
       <w:r>
         <w:t>Koniec prywatności i prywatność absolutna</w:t>
       </w:r>
-      <w:bookmarkEnd w:id="3"/>
+      <w:bookmarkEnd w:id="2"/>
     </w:p>
     <w:p>
       <w:pPr>
@@ -1912,21 +1924,7 @@
           <w:rFonts w:cs="Times New Roman"/>
           <w:szCs w:val="24"/>
         </w:rPr>
-        <w:t xml:space="preserve">Powszechność i relatywna łatwość użytkowania technik kryptograficznych jest jednak mieczem obosiecznym. Z podobną swobodą możliwe jest zachowanie </w:t>
-      </w:r>
-      <w:r>
-        <w:rPr>
-          <w:rFonts w:cs="Times New Roman"/>
-          <w:szCs w:val="24"/>
-        </w:rPr>
-        <w:t>konfidencjonalnoś</w:t>
-      </w:r>
-      <w:r>
-        <w:rPr>
-          <w:rFonts w:cs="Times New Roman"/>
-          <w:szCs w:val="24"/>
-        </w:rPr>
-        <w:t>ci</w:t>
+        <w:t>Powszechność i relatywna łatwość użytkowania technik kryptograficznych jest jednak mieczem obosiecznym. Z podobną swobodą możliwe jest zachowanie konfidencjonalności</w:t>
       </w:r>
       <w:r>
         <w:rPr>
@@ -1976,6 +1974,7 @@
           <w:id w:val="1952044023"/>
           <w:citation/>
         </w:sdtPr>
+        <w:sdtEndPr/>
         <w:sdtContent>
           <w:r>
             <w:rPr>
@@ -2046,6 +2045,7 @@
           <w:id w:val="-1034419605"/>
           <w:citation/>
         </w:sdtPr>
+        <w:sdtEndPr/>
         <w:sdtContent>
           <w:r>
             <w:rPr>
@@ -2123,6 +2123,7 @@
           <w:id w:val="415761821"/>
           <w:citation/>
         </w:sdtPr>
+        <w:sdtEndPr/>
         <w:sdtContent>
           <w:r>
             <w:rPr>
@@ -2200,6 +2201,7 @@
           <w:id w:val="-714428173"/>
           <w:citation/>
         </w:sdtPr>
+        <w:sdtEndPr/>
         <w:sdtContent>
           <w:r>
             <w:rPr>
@@ -2281,6 +2283,7 @@
           <w:id w:val="-1194927410"/>
           <w:citation/>
         </w:sdtPr>
+        <w:sdtEndPr/>
         <w:sdtContent>
           <w:r>
             <w:fldChar w:fldCharType="begin"/>
@@ -2295,7 +2298,7 @@
             <w:rPr>
               <w:noProof/>
             </w:rPr>
-            <w:t xml:space="preserve"> (wikipedia, 2018)</w:t>
+            <w:t xml:space="preserve"> (wikipedia, Shor's Algorithm, 2018)</w:t>
           </w:r>
           <w:r>
             <w:fldChar w:fldCharType="end"/>
@@ -2310,6 +2313,7 @@
           <w:id w:val="71093249"/>
           <w:citation/>
         </w:sdtPr>
+        <w:sdtEndPr/>
         <w:sdtContent>
           <w:r>
             <w:fldChar w:fldCharType="begin"/>
@@ -2332,23 +2336,24 @@
         </w:sdtContent>
       </w:sdt>
       <w:r>
-        <w:t xml:space="preserve">. Jednak z drugiej strony zasady mechaniki kwantowej mogą nam </w:t>
+        <w:t>. Jednak z drugiej strony zasady mechaniki kwantowej mogą nam pozwolić stworzyć idealn</w:t>
+      </w:r>
+      <w:r>
+        <w:t>e</w:t>
+      </w:r>
+      <w:r>
+        <w:t xml:space="preserve"> algorytmy kryptografii, których </w:t>
       </w:r>
       <w:r>
         <w:lastRenderedPageBreak/>
-        <w:t>pozwolić stworzyć idealn</w:t>
-      </w:r>
-      <w:r>
-        <w:t>e</w:t>
-      </w:r>
-      <w:r>
-        <w:t xml:space="preserve"> algorytmy kryptografii, których bezpieczeństwo będzie gwarantowane przez zasady fizyki</w:t>
+        <w:t>bezpieczeństwo będzie gwarantowane przez zasady fizyki</w:t>
       </w:r>
       <w:sdt>
         <w:sdtPr>
           <w:id w:val="-801151211"/>
           <w:citation/>
         </w:sdtPr>
+        <w:sdtEndPr/>
         <w:sdtContent>
           <w:r>
             <w:fldChar w:fldCharType="begin"/>
@@ -2398,17 +2403,120 @@
           <w:ilvl w:val="0"/>
           <w:numId w:val="1"/>
         </w:numPr>
-      </w:pPr>
-      <w:bookmarkStart w:id="4" w:name="_Toc506114617"/>
+        <w:spacing w:after="240"/>
+      </w:pPr>
+      <w:bookmarkStart w:id="3" w:name="_Toc506114617"/>
       <w:r>
         <w:t>Nierówności społeczne i nieograniczone szanse</w:t>
       </w:r>
+      <w:bookmarkEnd w:id="3"/>
+    </w:p>
+    <w:p>
+      <w:pPr>
+        <w:spacing w:after="0" w:line="360" w:lineRule="auto"/>
+        <w:ind w:firstLine="360"/>
+        <w:jc w:val="both"/>
+      </w:pPr>
+      <w:r>
+        <w:t>Je</w:t>
+      </w:r>
+      <w:r>
+        <w:t xml:space="preserve">dnym z wielu darów i przekleństw jakie przyniosła nam w ostatnim stuleciu technologia była globalizacja. Podnosząc poziom konkurencji rynkowej do poziomu międzynarodowego dała szansę jednym a pogrążyła innych. Dała ona także, przyczynek ogromnym korporacjom sięgającym we wszystkie zakątki świata i obracającymi znaczną częścią światowego zasobu pieniądza. Kapitalizacja rynkowa </w:t>
+      </w:r>
+      <w:r>
+        <w:t>samego Apple sięga prawie 900 mld. $</w:t>
+      </w:r>
+      <w:r>
+        <w:t>. Tym czasem</w:t>
+      </w:r>
+      <w:r>
+        <w:t xml:space="preserve"> kapitalizacja wszystkich spółek na Giełdzie Papierów Wartościowych w Warszawie wynosi trochę więcej niż 400</w:t>
+      </w:r>
+      <w:r>
+        <w:t xml:space="preserve"> </w:t>
+      </w:r>
+      <w:r>
+        <w:t>mld. $</w:t>
+      </w:r>
+      <w:r>
+        <w:t xml:space="preserve">. Ta astronomiczna wycena Amerykańskiej spółki jest ewenementem nie tylko w porównaniu z Polską gospodarką, ale nawet w porównaniu z większością spółek z całego świata. Oczywiście, kapitalizacja rynkowa jest bardzo często poddawana przecenie lub niedocenie i nie można jej stosować jako wyznacznika rozmieszczenia kapitału na </w:t>
+      </w:r>
+      <w:r>
+        <w:t>świecie,</w:t>
+      </w:r>
+      <w:r>
+        <w:t xml:space="preserve"> ale na </w:t>
+      </w:r>
+      <w:r>
+        <w:t>potrzeby tego referatu możemy go uznać za dobrą metodę zobrazowania proporcji panujących na światowych giełdach.</w:t>
+      </w:r>
+    </w:p>
+    <w:p>
+      <w:pPr>
+        <w:spacing w:after="0" w:line="360" w:lineRule="auto"/>
+        <w:ind w:firstLine="360"/>
+        <w:jc w:val="both"/>
+      </w:pPr>
+      <w:r>
+        <w:t>Ogromne korporacje podawane są jako jedna z głównych przyczyn nierówności społecznych panujących na świecie. W samych Stanach Zjednoczonych jest to wyraźnie uwypuklane przez takie ruchy jak „Occupy”</w:t>
+      </w:r>
+      <w:sdt>
+        <w:sdtPr>
+          <w:id w:val="-463584468"/>
+          <w:citation/>
+        </w:sdtPr>
+        <w:sdtContent>
+          <w:r>
+            <w:fldChar w:fldCharType="begin"/>
+          </w:r>
+          <w:r>
+            <w:instrText xml:space="preserve"> CITATION Wik18 \l 1045 </w:instrText>
+          </w:r>
+          <w:r>
+            <w:fldChar w:fldCharType="separate"/>
+          </w:r>
+          <w:r>
+            <w:rPr>
+              <w:noProof/>
+            </w:rPr>
+            <w:t xml:space="preserve"> (Wikipedia, Occupy movement, 2018)</w:t>
+          </w:r>
+          <w:r>
+            <w:fldChar w:fldCharType="end"/>
+          </w:r>
+        </w:sdtContent>
+      </w:sdt>
+      <w:r>
+        <w:t xml:space="preserve">, które walczą przeciwko 1% populacji Stanów będącego w posiadaniu 99% </w:t>
+      </w:r>
+      <w:r>
+        <w:t>całego kapitału.</w:t>
+      </w:r>
+    </w:p>
+    <w:p>
+      <w:pPr>
+        <w:spacing w:line="360" w:lineRule="auto"/>
+        <w:ind w:firstLine="360"/>
+        <w:jc w:val="both"/>
+      </w:pPr>
+      <w:r>
+        <w:t xml:space="preserve">Z drugiej strony warto zauważyć, że trzecia rewolucja przemysłowa wprowadziła nas w Erę Informacji. Oznacza to, że najważniejszym zasobem nie jest już ani ziemia, ani praca, ani kapitał, lecz właśnie informacja. Zauważmy, że osoba które posiadała by informacje w roku 2011 o tym jaki potencjał skrywają kryptowaluty i kupił ich dużą ilość za marną sumę 100$ by następnie sprzedać je we właściwym czasie byłby milionerem. Oczywiście tego typu historie są znane od pierwszych baniek rynkowych. </w:t>
+      </w:r>
+      <w:r>
+        <w:t>Różnicą jest to, że kryptowaluty</w:t>
+      </w:r>
+      <w:r>
+        <w:t xml:space="preserve"> </w:t>
+      </w:r>
+      <w:r>
+        <w:t xml:space="preserve">nie są dostępne wyłącznie dla uprawnionych do tego obywateli wybranych krajów, ale dla każdej osoby posiadającej jakikolwiek połączenie z internetem. Ciekawą konsekwencją tego rozważania jest </w:t>
+      </w:r>
+      <w:r>
+        <w:lastRenderedPageBreak/>
+        <w:t>to, że jedyne co dzieli najbiedniejszą osobę w najczarniejszym zakątku Afryki od życia w Nowojorskim apartamentowcu jest dobry rynkowy cynk.</w:t>
+      </w:r>
+      <w:bookmarkStart w:id="4" w:name="_GoBack"/>
       <w:bookmarkEnd w:id="4"/>
-    </w:p>
-    <w:p>
-      <w:r>
-        <w:br w:type="page"/>
-      </w:r>
     </w:p>
     <w:p>
       <w:pPr>
@@ -2420,7 +2528,6 @@
       </w:pPr>
       <w:bookmarkStart w:id="5" w:name="_Toc506114618"/>
       <w:r>
-        <w:lastRenderedPageBreak/>
         <w:t>Lek na wszystko i nieuleczalna choroba</w:t>
       </w:r>
       <w:bookmarkEnd w:id="5"/>
@@ -2625,27 +2732,14 @@
                             <w:r>
                               <w:t xml:space="preserve">Rysunek </w:t>
                             </w:r>
-                            <w:r>
-                              <w:fldChar w:fldCharType="begin"/>
-                            </w:r>
-                            <w:r>
-                              <w:instrText xml:space="preserve"> SEQ Rysunek \* ARABIC </w:instrText>
-                            </w:r>
-                            <w:r>
-                              <w:fldChar w:fldCharType="separate"/>
-                            </w:r>
-                            <w:r>
-                              <w:rPr>
-                                <w:noProof/>
-                              </w:rPr>
-                              <w:t>1</w:t>
-                            </w:r>
-                            <w:r>
-                              <w:rPr>
-                                <w:noProof/>
-                              </w:rPr>
-                              <w:fldChar w:fldCharType="end"/>
-                            </w:r>
+                            <w:fldSimple w:instr=" SEQ Rysunek \* ARABIC ">
+                              <w:r>
+                                <w:rPr>
+                                  <w:noProof/>
+                                </w:rPr>
+                                <w:t>1</w:t>
+                              </w:r>
+                            </w:fldSimple>
                             <w:bookmarkEnd w:id="10"/>
                           </w:p>
                         </w:txbxContent>
@@ -2685,27 +2779,14 @@
                       <w:r>
                         <w:t xml:space="preserve">Rysunek </w:t>
                       </w:r>
-                      <w:r>
-                        <w:fldChar w:fldCharType="begin"/>
-                      </w:r>
-                      <w:r>
-                        <w:instrText xml:space="preserve"> SEQ Rysunek \* ARABIC </w:instrText>
-                      </w:r>
-                      <w:r>
-                        <w:fldChar w:fldCharType="separate"/>
-                      </w:r>
-                      <w:r>
-                        <w:rPr>
-                          <w:noProof/>
-                        </w:rPr>
-                        <w:t>1</w:t>
-                      </w:r>
-                      <w:r>
-                        <w:rPr>
-                          <w:noProof/>
-                        </w:rPr>
-                        <w:fldChar w:fldCharType="end"/>
-                      </w:r>
+                      <w:fldSimple w:instr=" SEQ Rysunek \* ARABIC ">
+                        <w:r>
+                          <w:rPr>
+                            <w:noProof/>
+                          </w:rPr>
+                          <w:t>1</w:t>
+                        </w:r>
+                      </w:fldSimple>
                       <w:bookmarkEnd w:id="11"/>
                     </w:p>
                   </w:txbxContent>
@@ -3050,7 +3131,7 @@
                   <w:noProof/>
                   <w:lang w:val="en-US"/>
                 </w:rPr>
-                <w:t xml:space="preserve">Schoenherr, S. E. (2008). </w:t>
+                <w:t xml:space="preserve">Hein, B. (2017). </w:t>
               </w:r>
               <w:r>
                 <w:rPr>
@@ -3059,14 +3140,87 @@
                   <w:noProof/>
                   <w:lang w:val="en-US"/>
                 </w:rPr>
-                <w:t>Digital Revolution.</w:t>
+                <w:t>How Apple could hack terrorist’s iPhone for FBI (if it wanted to).</w:t>
               </w:r>
               <w:r>
                 <w:rPr>
                   <w:noProof/>
                   <w:lang w:val="en-US"/>
                 </w:rPr>
-                <w:t xml:space="preserve"> Internet: Internet. Retrieved from https://web.archive.org/web/20081007132355/http://history.sandiego.edu/gen/recording/digital.html</w:t>
+                <w:t xml:space="preserve"> Internet: Cult for Mac. Retrieved from https://www.cultofmac.com/412870/how-apple-could-hack-terrorists-iphone-for-fbi-if-it-wanted-to/</w:t>
+              </w:r>
+            </w:p>
+            <w:p>
+              <w:pPr>
+                <w:pStyle w:val="Bibliography"/>
+                <w:ind w:left="720" w:hanging="720"/>
+                <w:rPr>
+                  <w:noProof/>
+                  <w:lang w:val="en-US"/>
+                </w:rPr>
+              </w:pPr>
+              <w:r>
+                <w:rPr>
+                  <w:noProof/>
+                  <w:lang w:val="en-US"/>
+                </w:rPr>
+                <w:t xml:space="preserve">Novak, M. (2017). </w:t>
+              </w:r>
+              <w:r>
+                <w:rPr>
+                  <w:i/>
+                  <w:iCs/>
+                  <w:noProof/>
+                  <w:lang w:val="en-US"/>
+                </w:rPr>
+                <w:t>The FBI Paid $900,000 to Unlock the San Bernardino Terrorist's iPhone.</w:t>
+              </w:r>
+              <w:r>
+                <w:rPr>
+                  <w:noProof/>
+                  <w:lang w:val="en-US"/>
+                </w:rPr>
+                <w:t xml:space="preserve"> Internet: gizmodo. Retrieved from https://gizmodo.com/the-fbi-paid-900-000-to-unlock-the-san-bernardino-kill-1795010203</w:t>
+              </w:r>
+            </w:p>
+            <w:p>
+              <w:pPr>
+                <w:pStyle w:val="Bibliography"/>
+                <w:ind w:left="720" w:hanging="720"/>
+                <w:rPr>
+                  <w:noProof/>
+                  <w:lang w:val="en-US"/>
+                </w:rPr>
+              </w:pPr>
+              <w:r>
+                <w:rPr>
+                  <w:noProof/>
+                  <w:lang w:val="de-DE"/>
+                </w:rPr>
+                <w:t xml:space="preserve">Schoenherr, S. E. (2008). </w:t>
+              </w:r>
+              <w:r>
+                <w:rPr>
+                  <w:i/>
+                  <w:iCs/>
+                  <w:noProof/>
+                  <w:lang w:val="de-DE"/>
+                </w:rPr>
+                <w:t>Digital Revolution.</w:t>
+              </w:r>
+              <w:r>
+                <w:rPr>
+                  <w:noProof/>
+                  <w:lang w:val="de-DE"/>
+                </w:rPr>
+                <w:t xml:space="preserve"> Internet: Internet. </w:t>
+              </w:r>
+              <w:r>
+                <w:rPr>
+                  <w:noProof/>
+                  <w:lang w:val="en-US"/>
+                </w:rPr>
+                <w:t>Retrieved from https://web.archive.org/web/20081007132355/http://history.sandiego.edu/gen/recording/digital.html</w:t>
               </w:r>
             </w:p>
             <w:p>
@@ -3104,6 +3258,171 @@
             </w:p>
             <w:p>
               <w:pPr>
+                <w:pStyle w:val="Bibliography"/>
+                <w:ind w:left="720" w:hanging="720"/>
+                <w:rPr>
+                  <w:noProof/>
+                  <w:lang w:val="en-US"/>
+                </w:rPr>
+              </w:pPr>
+              <w:r>
+                <w:rPr>
+                  <w:noProof/>
+                  <w:lang w:val="en-US"/>
+                </w:rPr>
+                <w:t xml:space="preserve">Wikipedia. (2015). </w:t>
+              </w:r>
+              <w:r>
+                <w:rPr>
+                  <w:i/>
+                  <w:iCs/>
+                  <w:noProof/>
+                  <w:lang w:val="en-US"/>
+                </w:rPr>
+                <w:t>San Bernardino Attack.</w:t>
+              </w:r>
+              <w:r>
+                <w:rPr>
+                  <w:noProof/>
+                  <w:lang w:val="en-US"/>
+                </w:rPr>
+                <w:t xml:space="preserve"> Internet: Wikipedia. Retrieved from https://en.wikipedia.org/wiki/2015_San_Bernardino_attack</w:t>
+              </w:r>
+            </w:p>
+            <w:p>
+              <w:pPr>
+                <w:pStyle w:val="Bibliography"/>
+                <w:ind w:left="720" w:hanging="720"/>
+                <w:rPr>
+                  <w:noProof/>
+                  <w:lang w:val="en-US"/>
+                </w:rPr>
+              </w:pPr>
+              <w:r>
+                <w:rPr>
+                  <w:noProof/>
+                  <w:lang w:val="en-US"/>
+                </w:rPr>
+                <w:t xml:space="preserve">wikipedia. (2018). </w:t>
+              </w:r>
+              <w:r>
+                <w:rPr>
+                  <w:i/>
+                  <w:iCs/>
+                  <w:noProof/>
+                  <w:lang w:val="en-US"/>
+                </w:rPr>
+                <w:t>backdoor.</w:t>
+              </w:r>
+              <w:r>
+                <w:rPr>
+                  <w:noProof/>
+                  <w:lang w:val="en-US"/>
+                </w:rPr>
+                <w:t xml:space="preserve"> internet: wikipedia. Retrieved from https://pl.wikipedia.org/wiki/Backdoor</w:t>
+              </w:r>
+            </w:p>
+            <w:p>
+              <w:pPr>
+                <w:pStyle w:val="Bibliography"/>
+                <w:ind w:left="720" w:hanging="720"/>
+                <w:rPr>
+                  <w:noProof/>
+                  <w:lang w:val="en-US"/>
+                </w:rPr>
+              </w:pPr>
+              <w:r>
+                <w:rPr>
+                  <w:noProof/>
+                  <w:lang w:val="en-US"/>
+                </w:rPr>
+                <w:t xml:space="preserve">wikipedia. (2018). </w:t>
+              </w:r>
+              <w:r>
+                <w:rPr>
+                  <w:i/>
+                  <w:iCs/>
+                  <w:noProof/>
+                  <w:lang w:val="en-US"/>
+                </w:rPr>
+                <w:t>Quantum Cryptography.</w:t>
+              </w:r>
+              <w:r>
+                <w:rPr>
+                  <w:noProof/>
+                  <w:lang w:val="en-US"/>
+                </w:rPr>
+                <w:t xml:space="preserve"> Internet: wikipedia. Retrieved from https://en.wikipedia.org/wiki/Quantum_cryptography</w:t>
+              </w:r>
+            </w:p>
+            <w:p>
+              <w:pPr>
+                <w:pStyle w:val="Bibliography"/>
+                <w:ind w:left="720" w:hanging="720"/>
+                <w:rPr>
+                  <w:noProof/>
+                  <w:lang w:val="en-US"/>
+                </w:rPr>
+              </w:pPr>
+              <w:r>
+                <w:rPr>
+                  <w:noProof/>
+                  <w:lang w:val="en-US"/>
+                </w:rPr>
+                <w:t xml:space="preserve">wikipedia. (2018). </w:t>
+              </w:r>
+              <w:r>
+                <w:rPr>
+                  <w:i/>
+                  <w:iCs/>
+                  <w:noProof/>
+                  <w:lang w:val="en-US"/>
+                </w:rPr>
+                <w:t>RSA.</w:t>
+              </w:r>
+              <w:r>
+                <w:rPr>
+                  <w:noProof/>
+                  <w:lang w:val="en-US"/>
+                </w:rPr>
+                <w:t xml:space="preserve"> internet: wikipedia. Retrieved from https://en.wikipedia.org/wiki/RSA_(cryptosystem)</w:t>
+              </w:r>
+            </w:p>
+            <w:p>
+              <w:pPr>
+                <w:pStyle w:val="Bibliography"/>
+                <w:ind w:left="720" w:hanging="720"/>
+                <w:rPr>
+                  <w:noProof/>
+                  <w:lang w:val="en-US"/>
+                </w:rPr>
+              </w:pPr>
+              <w:r>
+                <w:rPr>
+                  <w:noProof/>
+                  <w:lang w:val="en-US"/>
+                </w:rPr>
+                <w:t xml:space="preserve">wikipedia. (2018). </w:t>
+              </w:r>
+              <w:r>
+                <w:rPr>
+                  <w:i/>
+                  <w:iCs/>
+                  <w:noProof/>
+                  <w:lang w:val="en-US"/>
+                </w:rPr>
+                <w:t>Shor's Algorithm.</w:t>
+              </w:r>
+              <w:r>
+                <w:rPr>
+                  <w:noProof/>
+                  <w:lang w:val="en-US"/>
+                </w:rPr>
+                <w:t xml:space="preserve"> internet: wikipedia. Retrieved from https://en.wikipedia.org/wiki/Shor%27s_algorithm</w:t>
+              </w:r>
+            </w:p>
+            <w:p>
+              <w:pPr>
                 <w:rPr>
                   <w:lang w:val="en-US"/>
                 </w:rPr>
@@ -3188,6 +3507,27 @@
       </w:r>
       <w:r>
         <w:t xml:space="preserve">Łamanie iPhone’a. Podsłuchiwanie przez NSA. Wykorzystanie przez terrorystów. Powstanie blockchain’a. Wykorzystanie przez Wikileaks. Rozpoznawanie twarzy. No-cloning theorem. </w:t>
+      </w:r>
+    </w:p>
+    <w:p>
+      <w:pPr>
+        <w:rPr>
+          <w:lang w:val="en-US"/>
+        </w:rPr>
+      </w:pPr>
+      <w:r>
+        <w:rPr>
+          <w:lang w:val="en-US"/>
+        </w:rPr>
+        <w:t>rozdział 3:</w:t>
+      </w:r>
+    </w:p>
+    <w:p>
+      <w:r>
+        <w:t>Globalizacja. Międzynarodowe korporacje. 1% posiadający 99% dóbr. Era informacji. Milionerzy kryptowalut. Start-upy-jednorożce.</w:t>
+      </w:r>
+      <w:r>
+        <w:t xml:space="preserve"> </w:t>
       </w:r>
     </w:p>
     <w:p>
@@ -4594,11 +4934,31 @@
     <b:URL>https://pl.wikipedia.org/wiki/Backdoor</b:URL>
     <b:RefOrder>5</b:RefOrder>
   </b:Source>
+  <b:Source>
+    <b:Tag>Wik18</b:Tag>
+    <b:SourceType>Book</b:SourceType>
+    <b:Guid>{760D44D8-5F03-49B1-BCE2-1E6624C89AB8}</b:Guid>
+    <b:Author>
+      <b:Author>
+        <b:NameList>
+          <b:Person>
+            <b:Last>Wikipedia</b:Last>
+          </b:Person>
+        </b:NameList>
+      </b:Author>
+    </b:Author>
+    <b:Title>Occupy movement</b:Title>
+    <b:Year>2018</b:Year>
+    <b:City>Internet</b:City>
+    <b:Publisher>Wikipedia</b:Publisher>
+    <b:URL>https://en.wikipedia.org/wiki/Occupy_movement</b:URL>
+    <b:RefOrder>11</b:RefOrder>
+  </b:Source>
 </b:Sources>
 </file>
 
 <file path=customXml/itemProps1.xml><?xml version="1.0" encoding="utf-8"?>
-<ds:datastoreItem xmlns:ds="http://schemas.openxmlformats.org/officeDocument/2006/customXml" ds:itemID="{56B25590-AEDC-482E-8D70-31FAA0D6346E}">
+<ds:datastoreItem xmlns:ds="http://schemas.openxmlformats.org/officeDocument/2006/customXml" ds:itemID="{B34067AD-E237-4187-94ED-C0D08E7F3538}">
   <ds:schemaRefs>
     <ds:schemaRef ds:uri="http://schemas.openxmlformats.org/officeDocument/2006/bibliography"/>
   </ds:schemaRefs>

</xml_diff>

<commit_message>
Dodano rozdział o medycynie
</commit_message>
<xml_diff>
--- a/Rewolucja przemysłowa, do trzech razy sztuka.docx
+++ b/Rewolucja przemysłowa, do trzech razy sztuka.docx
@@ -360,21 +360,7 @@
                 <w:rStyle w:val="Hyperlink"/>
                 <w:noProof/>
               </w:rPr>
-              <w:t>Nierównośc</w:t>
-            </w:r>
-            <w:r>
-              <w:rPr>
-                <w:rStyle w:val="Hyperlink"/>
-                <w:noProof/>
-              </w:rPr>
-              <w:t>i</w:t>
-            </w:r>
-            <w:r>
-              <w:rPr>
-                <w:rStyle w:val="Hyperlink"/>
-                <w:noProof/>
-              </w:rPr>
-              <w:t xml:space="preserve"> społeczne i nieograniczone szanse</w:t>
+              <w:t>Nierówności społeczne i nieograniczone szanse</w:t>
             </w:r>
             <w:r>
               <w:rPr>
@@ -2418,10 +2404,7 @@
         <w:jc w:val="both"/>
       </w:pPr>
       <w:r>
-        <w:t>Je</w:t>
-      </w:r>
-      <w:r>
-        <w:t xml:space="preserve">dnym z wielu darów i przekleństw jakie przyniosła nam w ostatnim stuleciu technologia była globalizacja. Podnosząc poziom konkurencji rynkowej do poziomu międzynarodowego dała szansę jednym a pogrążyła innych. Dała ona także, przyczynek ogromnym korporacjom sięgającym we wszystkie zakątki świata i obracającymi znaczną częścią światowego zasobu pieniądza. Kapitalizacja rynkowa </w:t>
+        <w:t xml:space="preserve">Jednym z wielu darów i przekleństw jakie przyniosła nam w ostatnim stuleciu technologia była globalizacja. Podnosząc poziom konkurencji rynkowej do poziomu międzynarodowego dała szansę jednym a pogrążyła innych. Dała ona także, przyczynek ogromnym korporacjom sięgającym we wszystkie zakątki świata i obracającymi znaczną częścią światowego zasobu pieniądza. Kapitalizacja rynkowa </w:t>
       </w:r>
       <w:r>
         <w:t>samego Apple sięga prawie 900 mld. $</w:t>
@@ -2436,10 +2419,7 @@
         <w:t xml:space="preserve"> </w:t>
       </w:r>
       <w:r>
-        <w:t>mld. $</w:t>
-      </w:r>
-      <w:r>
-        <w:t xml:space="preserve">. Ta astronomiczna wycena Amerykańskiej spółki jest ewenementem nie tylko w porównaniu z Polską gospodarką, ale nawet w porównaniu z większością spółek z całego świata. Oczywiście, kapitalizacja rynkowa jest bardzo często poddawana przecenie lub niedocenie i nie można jej stosować jako wyznacznika rozmieszczenia kapitału na </w:t>
+        <w:t xml:space="preserve">mld. $. Ta astronomiczna wycena Amerykańskiej spółki jest ewenementem nie tylko w porównaniu z Polską gospodarką, ale nawet w porównaniu z większością spółek z całego świata. Oczywiście, kapitalizacja rynkowa jest bardzo często poddawana przecenie lub niedocenie i nie można jej stosować jako wyznacznika rozmieszczenia kapitału na </w:t>
       </w:r>
       <w:r>
         <w:t>świecie,</w:t>
@@ -2465,6 +2445,7 @@
           <w:id w:val="-463584468"/>
           <w:citation/>
         </w:sdtPr>
+        <w:sdtEndPr/>
         <w:sdtContent>
           <w:r>
             <w:fldChar w:fldCharType="begin"/>
@@ -2515,8 +2496,6 @@
         <w:lastRenderedPageBreak/>
         <w:t>to, że jedyne co dzieli najbiedniejszą osobę w najczarniejszym zakątku Afryki od życia w Nowojorskim apartamentowcu jest dobry rynkowy cynk.</w:t>
       </w:r>
-      <w:bookmarkStart w:id="4" w:name="_GoBack"/>
-      <w:bookmarkEnd w:id="4"/>
     </w:p>
     <w:p>
       <w:pPr>
@@ -2525,17 +2504,234 @@
           <w:ilvl w:val="0"/>
           <w:numId w:val="1"/>
         </w:numPr>
-      </w:pPr>
-      <w:bookmarkStart w:id="5" w:name="_Toc506114618"/>
+        <w:spacing w:after="240"/>
+      </w:pPr>
+      <w:bookmarkStart w:id="4" w:name="_Toc506114618"/>
       <w:r>
         <w:t>Lek na wszystko i nieuleczalna choroba</w:t>
       </w:r>
+      <w:bookmarkEnd w:id="4"/>
+    </w:p>
+    <w:p>
+      <w:pPr>
+        <w:spacing w:after="0" w:line="360" w:lineRule="auto"/>
+        <w:ind w:firstLine="360"/>
+        <w:jc w:val="both"/>
+      </w:pPr>
+      <w:r>
+        <w:t xml:space="preserve">Tak jak komputery kwantowe zmieniają oblicze </w:t>
+      </w:r>
+      <w:r>
+        <w:t>dokonywania obliczeń, a technologia blockchain odświeża świat finansów, tak CRISPR może dać nam szansę wprowadzić edycję genów do codzienności.</w:t>
+      </w:r>
+      <w:r>
+        <w:t xml:space="preserve"> CRISPR</w:t>
+      </w:r>
+      <w:sdt>
+        <w:sdtPr>
+          <w:id w:val="-849104806"/>
+          <w:citation/>
+        </w:sdtPr>
+        <w:sdtContent>
+          <w:r>
+            <w:fldChar w:fldCharType="begin"/>
+          </w:r>
+          <w:r>
+            <w:instrText xml:space="preserve"> CITATION Led15 \l 1045 </w:instrText>
+          </w:r>
+          <w:r>
+            <w:fldChar w:fldCharType="separate"/>
+          </w:r>
+          <w:r>
+            <w:rPr>
+              <w:noProof/>
+            </w:rPr>
+            <w:t xml:space="preserve"> (Ledford, 2015)</w:t>
+          </w:r>
+          <w:r>
+            <w:fldChar w:fldCharType="end"/>
+          </w:r>
+        </w:sdtContent>
+      </w:sdt>
+      <w:r>
+        <w:t xml:space="preserve"> jest to technika pozwalająca na cięcie i sklejanie genów niczym klatek filmowych w sposób precyzyjny, tani i szybki jak nigdy dotąd. Istnieje dużo przykładów </w:t>
+      </w:r>
+      <w:r>
+        <w:t>udanych prób użycia tej techniki</w:t>
+      </w:r>
+      <w:sdt>
+        <w:sdtPr>
+          <w:id w:val="2059973465"/>
+          <w:citation/>
+        </w:sdtPr>
+        <w:sdtContent>
+          <w:r>
+            <w:fldChar w:fldCharType="begin"/>
+          </w:r>
+          <w:r>
+            <w:instrText xml:space="preserve"> CITATION Fut17 \l 1045 </w:instrText>
+          </w:r>
+          <w:r>
+            <w:fldChar w:fldCharType="separate"/>
+          </w:r>
+          <w:r>
+            <w:rPr>
+              <w:noProof/>
+            </w:rPr>
+            <w:t xml:space="preserve"> (Futurism, 2017)</w:t>
+          </w:r>
+          <w:r>
+            <w:fldChar w:fldCharType="end"/>
+          </w:r>
+        </w:sdtContent>
+      </w:sdt>
+      <w:r>
+        <w:t>. Jednak najbardziej fascynujące zdają się możliwości jakie oferuje nam CRISPR. Według oczekiwań w pełni użyta technologia pozwoliła by nam w całości modyfikować nasze DNA. To oznaczałoby na przykład możliwość uodpornienia organizmu na najcięższe z chorób. Z pewnością złagodziłoby to kryzys odporności na antybiotyki, który niedługo może zawitać do naszego życia</w:t>
+      </w:r>
+      <w:sdt>
+        <w:sdtPr>
+          <w:id w:val="767737288"/>
+          <w:citation/>
+        </w:sdtPr>
+        <w:sdtContent>
+          <w:r>
+            <w:fldChar w:fldCharType="begin"/>
+          </w:r>
+          <w:r>
+            <w:instrText xml:space="preserve"> CITATION Res16 \l 1045 </w:instrText>
+          </w:r>
+          <w:r>
+            <w:fldChar w:fldCharType="separate"/>
+          </w:r>
+          <w:r>
+            <w:rPr>
+              <w:noProof/>
+            </w:rPr>
+            <w:t xml:space="preserve"> (Resistance, 2016)</w:t>
+          </w:r>
+          <w:r>
+            <w:fldChar w:fldCharType="end"/>
+          </w:r>
+        </w:sdtContent>
+      </w:sdt>
+      <w:r>
+        <w:t>.</w:t>
+      </w:r>
+    </w:p>
+    <w:p>
+      <w:pPr>
+        <w:spacing w:after="0" w:line="360" w:lineRule="auto"/>
+        <w:ind w:firstLine="360"/>
+        <w:jc w:val="both"/>
+      </w:pPr>
+      <w:r>
+        <w:t xml:space="preserve"> Jednakże, największą</w:t>
+      </w:r>
+      <w:r>
+        <w:t xml:space="preserve"> uwagę skupia inne możliwe zastosowanie tej innowacji. Modyfikacja genów mogłaby być również zostać dokonana na ludzkich embrionach. Dało by nam to szansę ukształtowania wszystkich charakterystyk danej osoby jeszcze przed jej narodzeniem. Każde dziecko mogłoby sztucznie zostać przedstawicielem najsilniejszych, najinteligentniejszych, najprzystojniejszych i najwspanialszych osobników rasy ludzkiej. Czy ludzkość jest na to gotowa? Czy to na pewno pójdzie jak s płatka i zapewni dobrobyt całej cywilizacji? </w:t>
+      </w:r>
+    </w:p>
+    <w:p>
+      <w:pPr>
+        <w:spacing w:after="0" w:line="360" w:lineRule="auto"/>
+        <w:ind w:firstLine="360"/>
+        <w:jc w:val="both"/>
+      </w:pPr>
+      <w:r>
+        <w:t>Kwestia badań i zastosowania CRISPRu musi zostać rozstrzygnięta jak najszybciej. Jest to powszechnie znana metoda w świecie bioinżynierii, której możemy wierzyć, że pracownicy naukowi generalnie nie mają planów wykorzystać w złej wierze. Jednak kraje, które opłacają tych badaczy mogą nie być ze sobą tak zgodne. Nietrudno jest sobie wyobrazić scenariusz, w którym świat zachodni hamowany zasadami etyki nie będzie chętny powszechnie stosować t</w:t>
+      </w:r>
+      <w:r>
+        <w:t>ą</w:t>
+      </w:r>
+      <w:r>
+        <w:t xml:space="preserve"> technologi</w:t>
+      </w:r>
+      <w:r>
+        <w:t>ę</w:t>
+      </w:r>
+      <w:r>
+        <w:t xml:space="preserve"> a tym czasem kraje </w:t>
+      </w:r>
+      <w:r>
+        <w:t>podobno do Chin, ze względu na swoją odmienną kulturę, będą gotowe wprowadzić programy ulepszania dzieci w skali masowej i obowiązkowej. Pewnego dnia moglibyśmy obudzić się w świecie, w którym wyższość jednej rasy nie jestem wymysłem psychopatów, ale faktem dokonanym. W dodatku zaprojektowanym przez nas samych.</w:t>
+      </w:r>
+    </w:p>
+    <w:p>
+      <w:pPr>
+        <w:spacing w:after="0" w:line="360" w:lineRule="auto"/>
+        <w:ind w:firstLine="360"/>
+        <w:jc w:val="both"/>
+      </w:pPr>
+      <w:r>
+        <w:t>Wartym wspomnienia jest również wpływ innych technologii. Wykorzystanie technik maszyn uczących pozwala nam doskonalić wiele procesów medycznych takich jak diagnozowanie, analiza skanów czy odkrywanie nowych leków</w:t>
+      </w:r>
+      <w:sdt>
+        <w:sdtPr>
+          <w:id w:val="1158805671"/>
+          <w:citation/>
+        </w:sdtPr>
+        <w:sdtContent>
+          <w:r>
+            <w:fldChar w:fldCharType="begin"/>
+          </w:r>
+          <w:r>
+            <w:instrText xml:space="preserve"> CITATION Dan18 \l 1045 </w:instrText>
+          </w:r>
+          <w:r>
+            <w:fldChar w:fldCharType="separate"/>
+          </w:r>
+          <w:r>
+            <w:rPr>
+              <w:noProof/>
+            </w:rPr>
+            <w:t xml:space="preserve"> (Faggella, 2018)</w:t>
+          </w:r>
+          <w:r>
+            <w:fldChar w:fldCharType="end"/>
+          </w:r>
+        </w:sdtContent>
+      </w:sdt>
+      <w:r>
+        <w:t xml:space="preserve">. W komputery </w:t>
+      </w:r>
+      <w:r>
+        <w:lastRenderedPageBreak/>
+        <w:t xml:space="preserve">kwantowych pokładana jest zaś nadzieja, że </w:t>
+      </w:r>
+      <w:r>
+        <w:t>pozwolą przyspieszyć wiele procesów związanych z odkrywaniem nowych leków czy badaniem protein</w:t>
+      </w:r>
+      <w:sdt>
+        <w:sdtPr>
+          <w:id w:val="-1974126838"/>
+          <w:citation/>
+        </w:sdtPr>
+        <w:sdtContent>
+          <w:r>
+            <w:fldChar w:fldCharType="begin"/>
+          </w:r>
+          <w:r>
+            <w:instrText xml:space="preserve"> CITATION Par11 \l 1045 </w:instrText>
+          </w:r>
+          <w:r>
+            <w:fldChar w:fldCharType="separate"/>
+          </w:r>
+          <w:r>
+            <w:rPr>
+              <w:noProof/>
+            </w:rPr>
+            <w:t xml:space="preserve"> (Parsons, 2011)</w:t>
+          </w:r>
+          <w:r>
+            <w:fldChar w:fldCharType="end"/>
+          </w:r>
+        </w:sdtContent>
+      </w:sdt>
+      <w:r>
+        <w:t>.</w:t>
+      </w:r>
+      <w:bookmarkStart w:id="5" w:name="_GoBack"/>
       <w:bookmarkEnd w:id="5"/>
-    </w:p>
-    <w:p>
-      <w:r>
-        <w:br w:type="page"/>
-      </w:r>
     </w:p>
     <w:p>
       <w:pPr>
@@ -2547,7 +2743,6 @@
       </w:pPr>
       <w:bookmarkStart w:id="6" w:name="_Toc506114619"/>
       <w:r>
-        <w:lastRenderedPageBreak/>
         <w:t>Mądry komputer i głupi człowiek</w:t>
       </w:r>
       <w:bookmarkEnd w:id="6"/>
@@ -3510,15 +3705,7 @@
       </w:r>
     </w:p>
     <w:p>
-      <w:pPr>
-        <w:rPr>
-          <w:lang w:val="en-US"/>
-        </w:rPr>
-      </w:pPr>
-      <w:r>
-        <w:rPr>
-          <w:lang w:val="en-US"/>
-        </w:rPr>
+      <w:r>
         <w:t>rozdział 3:</w:t>
       </w:r>
     </w:p>
@@ -4954,11 +5141,117 @@
     <b:URL>https://en.wikipedia.org/wiki/Occupy_movement</b:URL>
     <b:RefOrder>11</b:RefOrder>
   </b:Source>
+  <b:Source>
+    <b:Tag>Led15</b:Tag>
+    <b:SourceType>Book</b:SourceType>
+    <b:Guid>{AD85D37C-E955-4E9F-BEF1-6CC4B805A38D}</b:Guid>
+    <b:Author>
+      <b:Author>
+        <b:NameList>
+          <b:Person>
+            <b:Last>Ledford</b:Last>
+            <b:First>Heidi</b:First>
+          </b:Person>
+        </b:NameList>
+      </b:Author>
+    </b:Author>
+    <b:Title>CRISPR, the disruptor</b:Title>
+    <b:Year>2015</b:Year>
+    <b:City>Internet</b:City>
+    <b:Publisher>The Nature</b:Publisher>
+    <b:URL>https://www.nature.com/news/crispr-the-disruptor-1.17673</b:URL>
+    <b:RefOrder>12</b:RefOrder>
+  </b:Source>
+  <b:Source>
+    <b:Tag>Fut17</b:Tag>
+    <b:SourceType>Book</b:SourceType>
+    <b:Guid>{E04AE9C2-5112-4341-A120-D16F2D92FA62}</b:Guid>
+    <b:Author>
+      <b:Author>
+        <b:NameList>
+          <b:Person>
+            <b:Last>Futurism</b:Last>
+          </b:Person>
+        </b:NameList>
+      </b:Author>
+    </b:Author>
+    <b:Title>11 Incredible Things CRISPR Has Helped Us Achieve in 2017</b:Title>
+    <b:Year>2017</b:Year>
+    <b:City>Internet</b:City>
+    <b:Publisher>Futurism</b:Publisher>
+    <b:URL>https://futurism.com/11-incredible-things-crispr-has-helped-us-achieve-in-2017/</b:URL>
+    <b:RefOrder>13</b:RefOrder>
+  </b:Source>
+  <b:Source>
+    <b:Tag>Res16</b:Tag>
+    <b:SourceType>Book</b:SourceType>
+    <b:Guid>{E2695BDC-90BF-42CF-985B-3C6C7DCDB7F4}</b:Guid>
+    <b:Author>
+      <b:Author>
+        <b:NameList>
+          <b:Person>
+            <b:Last>Resistance</b:Last>
+            <b:First>The</b:First>
+            <b:Middle>Review on Antimicrobial</b:Middle>
+          </b:Person>
+        </b:NameList>
+      </b:Author>
+    </b:Author>
+    <b:Title>The Review on Antimicrobial Resistance</b:Title>
+    <b:Year>2016</b:Year>
+    <b:City>London</b:City>
+    <b:Publisher>The Review on Antimicrobial Resistance</b:Publisher>
+    <b:URL>https://amr-review.org/</b:URL>
+    <b:RefOrder>14</b:RefOrder>
+  </b:Source>
+  <b:Source>
+    <b:Tag>Dan18</b:Tag>
+    <b:SourceType>InternetSite</b:SourceType>
+    <b:Guid>{71F151DC-BDD6-4B0F-8669-09644DB6DEC6}</b:Guid>
+    <b:Title>techemergence</b:Title>
+    <b:Year>2018</b:Year>
+    <b:Author>
+      <b:Author>
+        <b:NameList>
+          <b:Person>
+            <b:Last>Faggella</b:Last>
+            <b:First>Daniel</b:First>
+          </b:Person>
+        </b:NameList>
+      </b:Author>
+    </b:Author>
+    <b:InternetSiteTitle>techemergence</b:InternetSiteTitle>
+    <b:Month>January</b:Month>
+    <b:Day>11</b:Day>
+    <b:URL>https://www.techemergence.com/machine-learning-in-pharma-medicine/</b:URL>
+    <b:RefOrder>15</b:RefOrder>
+  </b:Source>
+  <b:Source>
+    <b:Tag>Par11</b:Tag>
+    <b:SourceType>JournalArticle</b:SourceType>
+    <b:Guid>{09DB8933-2D65-47E4-96D1-731F05E120D4}</b:Guid>
+    <b:Author>
+      <b:Author>
+        <b:NameList>
+          <b:Person>
+            <b:Last>Parsons</b:Last>
+            <b:First>Donald</b:First>
+            <b:Middle>Frederick</b:Middle>
+          </b:Person>
+        </b:NameList>
+      </b:Author>
+    </b:Author>
+    <b:Title>Possible Medical and Biomedical Uses of Quantum Computing</b:Title>
+    <b:Year>2011</b:Year>
+    <b:JournalName>An interdisciplinary journal of neuroscience and quantum physics</b:JournalName>
+    <b:Pages>1-5</b:Pages>
+    <b:RefOrder>16</b:RefOrder>
+  </b:Source>
 </b:Sources>
 </file>
 
 <file path=customXml/itemProps1.xml><?xml version="1.0" encoding="utf-8"?>
-<ds:datastoreItem xmlns:ds="http://schemas.openxmlformats.org/officeDocument/2006/customXml" ds:itemID="{B34067AD-E237-4187-94ED-C0D08E7F3538}">
+<ds:datastoreItem xmlns:ds="http://schemas.openxmlformats.org/officeDocument/2006/customXml" ds:itemID="{93481ED1-3CFA-47DA-8ADF-DD77B5C4F5EA}">
   <ds:schemaRefs>
     <ds:schemaRef ds:uri="http://schemas.openxmlformats.org/officeDocument/2006/bibliography"/>
   </ds:schemaRefs>

</xml_diff>

<commit_message>
Added prepared econometrics article
</commit_message>
<xml_diff>
--- a/Rewolucja przemysłowa, do trzech razy sztuka.docx
+++ b/Rewolucja przemysłowa, do trzech razy sztuka.docx
@@ -4,6 +4,157 @@
   <w:body>
     <w:p>
       <w:pPr>
+        <w:jc w:val="center"/>
+        <w:rPr>
+          <w:rFonts w:cs="Times New Roman"/>
+          <w:szCs w:val="24"/>
+        </w:rPr>
+      </w:pPr>
+      <w:r>
+        <w:rPr>
+          <w:rFonts w:cs="Times New Roman"/>
+          <w:szCs w:val="24"/>
+        </w:rPr>
+        <w:t>XXVII Konferencja Studenckich Kół Naukowych</w:t>
+      </w:r>
+    </w:p>
+    <w:p>
+      <w:pPr>
+        <w:jc w:val="center"/>
+        <w:rPr>
+          <w:rFonts w:cs="Times New Roman"/>
+          <w:szCs w:val="24"/>
+        </w:rPr>
+      </w:pPr>
+      <w:r>
+        <w:rPr>
+          <w:rFonts w:cs="Times New Roman"/>
+          <w:szCs w:val="24"/>
+        </w:rPr>
+        <w:t>„Człowiek i jego środowisko”</w:t>
+      </w:r>
+    </w:p>
+    <w:p>
+      <w:pPr>
+        <w:pBdr>
+          <w:top w:val="single" w:sz="4" w:space="1" w:color="auto"/>
+        </w:pBdr>
+        <w:spacing w:line="360" w:lineRule="auto"/>
+        <w:rPr>
+          <w:rFonts w:cs="Times New Roman"/>
+          <w:szCs w:val="24"/>
+        </w:rPr>
+      </w:pPr>
+    </w:p>
+    <w:p>
+      <w:pPr>
+        <w:pStyle w:val="NormalWeb"/>
+        <w:spacing w:line="360" w:lineRule="auto"/>
+        <w:jc w:val="both"/>
+        <w:rPr>
+          <w:b/>
+        </w:rPr>
+      </w:pPr>
+      <w:r>
+        <w:rPr>
+          <w:b/>
+        </w:rPr>
+        <w:t>Imię i Nazwisko</w:t>
+      </w:r>
+      <w:r>
+        <w:rPr>
+          <w:b/>
+        </w:rPr>
+        <w:t>: Adam Kasperowicz</w:t>
+      </w:r>
+    </w:p>
+    <w:p>
+      <w:pPr>
+        <w:pStyle w:val="NormalWeb"/>
+        <w:spacing w:line="360" w:lineRule="auto"/>
+        <w:jc w:val="both"/>
+        <w:rPr>
+          <w:color w:val="00B050"/>
+          <w:vertAlign w:val="superscript"/>
+        </w:rPr>
+      </w:pPr>
+      <w:r>
+        <w:t xml:space="preserve">Student/studentka </w:t>
+      </w:r>
+      <w:r>
+        <w:t xml:space="preserve">3 </w:t>
+      </w:r>
+      <w:r>
+        <w:t>roku</w:t>
+      </w:r>
+      <w:r>
+        <w:t xml:space="preserve"> informatyki</w:t>
+      </w:r>
+      <w:r>
+        <w:t>, studia</w:t>
+      </w:r>
+      <w:r>
+        <w:t xml:space="preserve"> I </w:t>
+      </w:r>
+      <w:r>
+        <w:t>stopnia</w:t>
+      </w:r>
+      <w:bookmarkStart w:id="0" w:name="_GoBack"/>
+      <w:bookmarkEnd w:id="0"/>
+    </w:p>
+    <w:p>
+      <w:pPr>
+        <w:pStyle w:val="NormalWeb"/>
+        <w:spacing w:line="360" w:lineRule="auto"/>
+        <w:jc w:val="both"/>
+      </w:pPr>
+      <w:r>
+        <w:t>Studenckie Koło Naukowe</w:t>
+      </w:r>
+      <w:r>
+        <w:t>: Exxor</w:t>
+      </w:r>
+    </w:p>
+    <w:p>
+      <w:pPr>
+        <w:pStyle w:val="NormalWeb"/>
+        <w:spacing w:line="360" w:lineRule="auto"/>
+        <w:jc w:val="both"/>
+      </w:pPr>
+      <w:r>
+        <w:t xml:space="preserve">Nazwa Uczelni: </w:t>
+      </w:r>
+      <w:r>
+        <w:t>Politechnika Warszawska</w:t>
+      </w:r>
+    </w:p>
+    <w:p>
+      <w:pPr>
+        <w:pStyle w:val="NormalWeb"/>
+        <w:spacing w:line="360" w:lineRule="auto"/>
+        <w:jc w:val="both"/>
+        <w:rPr>
+          <w:color w:val="00B050"/>
+          <w:vertAlign w:val="superscript"/>
+        </w:rPr>
+      </w:pPr>
+      <w:r>
+        <w:rPr>
+          <w:b/>
+          <w:bCs/>
+        </w:rPr>
+        <w:t xml:space="preserve">Opiekun naukowy referatu: </w:t>
+      </w:r>
+      <w:r>
+        <w:rPr>
+          <w:b/>
+          <w:bCs/>
+        </w:rPr>
+        <w:t>dr inż. Jarosław Wilk</w:t>
+      </w:r>
+    </w:p>
+    <w:p>
+      <w:pPr>
         <w:pStyle w:val="Title"/>
         <w:spacing w:after="240"/>
         <w:jc w:val="center"/>
@@ -14,16 +165,29 @@
           <w:szCs w:val="24"/>
         </w:rPr>
       </w:pPr>
-      <w:r>
+    </w:p>
+    <w:p>
+      <w:pPr>
+        <w:pStyle w:val="Title"/>
+        <w:spacing w:after="240"/>
+        <w:jc w:val="center"/>
         <w:rPr>
           <w:rFonts w:ascii="Times New Roman" w:hAnsi="Times New Roman" w:cs="Times New Roman"/>
           <w:b/>
           <w:sz w:val="24"/>
           <w:szCs w:val="24"/>
         </w:rPr>
+      </w:pPr>
+      <w:r>
+        <w:rPr>
+          <w:rFonts w:ascii="Times New Roman" w:hAnsi="Times New Roman" w:cs="Times New Roman"/>
+          <w:b/>
+          <w:sz w:val="24"/>
+          <w:szCs w:val="24"/>
+        </w:rPr>
         <w:t>Rewolucja przemysłowa, do trzech razy sztuka</w:t>
       </w:r>
-      <w:bookmarkStart w:id="0" w:name="_Toc506224629"/>
+      <w:bookmarkStart w:id="1" w:name="_Toc506224629"/>
     </w:p>
     <w:p>
       <w:pPr>
@@ -54,7 +218,7 @@
         </w:rPr>
       </w:pPr>
     </w:p>
-    <w:bookmarkEnd w:id="0"/>
+    <w:bookmarkEnd w:id="1"/>
     <w:p>
       <w:pPr>
         <w:jc w:val="center"/>
@@ -350,7 +514,7 @@
         </w:rPr>
         <w:t>.</w:t>
       </w:r>
-      <w:bookmarkStart w:id="1" w:name="_Toc506224630"/>
+      <w:bookmarkStart w:id="2" w:name="_Toc506224630"/>
     </w:p>
     <w:p>
       <w:pPr>
@@ -420,7 +584,7 @@
         </w:rPr>
         <w:t>Ciąg rewolucji i ich skutki</w:t>
       </w:r>
-      <w:bookmarkEnd w:id="1"/>
+      <w:bookmarkEnd w:id="2"/>
     </w:p>
     <w:p>
       <w:pPr>
@@ -529,7 +693,15 @@
           <w:rFonts w:cs="Times New Roman"/>
           <w:szCs w:val="24"/>
         </w:rPr>
-        <w:t xml:space="preserve"> „nagłą i radykalną zmianę w systemach ekonomicznych i strukturach społecznych</w:t>
+        <w:t xml:space="preserve"> „nagłą i radykalną zmianę w systemach ekonomicznych </w:t>
+      </w:r>
+      <w:r>
+        <w:rPr>
+          <w:rFonts w:cs="Times New Roman"/>
+          <w:szCs w:val="24"/>
+        </w:rPr>
+        <w:lastRenderedPageBreak/>
+        <w:t>i strukturach społecznych</w:t>
       </w:r>
       <w:r>
         <w:rPr>
@@ -1058,15 +1230,7 @@
           <w:rFonts w:cs="Times New Roman"/>
           <w:szCs w:val="24"/>
         </w:rPr>
-        <w:t xml:space="preserve"> mierze przez wynalezienie tranzystora, </w:t>
-      </w:r>
-      <w:r>
-        <w:rPr>
-          <w:rFonts w:cs="Times New Roman"/>
-          <w:szCs w:val="24"/>
-        </w:rPr>
-        <w:lastRenderedPageBreak/>
-        <w:t>który dał szansę powstania komputerom osobistym oraz internetowi</w:t>
+        <w:t xml:space="preserve"> mierze przez wynalezienie tranzystora, który dał szansę powstania komputerom osobistym oraz internetowi</w:t>
       </w:r>
       <w:sdt>
         <w:sdtPr>
@@ -1903,7 +2067,15 @@
           <w:rFonts w:cs="Times New Roman"/>
           <w:szCs w:val="24"/>
         </w:rPr>
-        <w:t>Będą to kwestie ochrony danych osobowych, nierówności społecznych, modyfikacji genetycznych, wzrostu znaczenia sztucznej inteligencji i uzależniających f</w:t>
+        <w:t xml:space="preserve">Będą to kwestie ochrony danych osobowych, nierówności społecznych, modyfikacji genetycznych, wzrostu </w:t>
+      </w:r>
+      <w:r>
+        <w:rPr>
+          <w:rFonts w:cs="Times New Roman"/>
+          <w:szCs w:val="24"/>
+        </w:rPr>
+        <w:lastRenderedPageBreak/>
+        <w:t>znaczenia sztucznej inteligencji i uzależniających f</w:t>
       </w:r>
       <w:r>
         <w:rPr>
@@ -2010,7 +2182,7 @@
           <w:szCs w:val="24"/>
         </w:rPr>
       </w:pPr>
-      <w:bookmarkStart w:id="2" w:name="_Toc506224631"/>
+      <w:bookmarkStart w:id="3" w:name="_Toc506224631"/>
       <w:r>
         <w:rPr>
           <w:rFonts w:cs="Times New Roman"/>
@@ -2020,7 +2192,7 @@
         </w:rPr>
         <w:t>Koniec prywatności i prywatność absolutna</w:t>
       </w:r>
-      <w:bookmarkEnd w:id="2"/>
+      <w:bookmarkEnd w:id="3"/>
     </w:p>
     <w:p>
       <w:pPr>
@@ -2083,15 +2255,7 @@
           <w:rFonts w:cs="Times New Roman"/>
           <w:szCs w:val="24"/>
         </w:rPr>
-        <w:t xml:space="preserve">Powszechność i relatywna łatwość użytkowania technik kryptograficznych jest jednak mieczem obosiecznym. Z podobną swobodą możliwe jest zachowanie konfidencjonalności dla </w:t>
-      </w:r>
-      <w:r>
-        <w:rPr>
-          <w:rFonts w:cs="Times New Roman"/>
-          <w:szCs w:val="24"/>
-        </w:rPr>
-        <w:lastRenderedPageBreak/>
-        <w:t>praworządnego obywatela</w:t>
+        <w:t>Powszechność i relatywna łatwość użytkowania technik kryptograficznych jest jednak mieczem obosiecznym. Z podobną swobodą możliwe jest zachowanie konfidencjonalności dla praworządnego obywatela</w:t>
       </w:r>
       <w:r>
         <w:rPr>
@@ -2946,7 +3110,15 @@
           <w:rFonts w:cs="Times New Roman"/>
           <w:szCs w:val="24"/>
         </w:rPr>
-        <w:t xml:space="preserve"> szyfrowani</w:t>
+        <w:t xml:space="preserve"> </w:t>
+      </w:r>
+      <w:r>
+        <w:rPr>
+          <w:rFonts w:cs="Times New Roman"/>
+          <w:szCs w:val="24"/>
+        </w:rPr>
+        <w:lastRenderedPageBreak/>
+        <w:t>szyfrowani</w:t>
       </w:r>
       <w:r>
         <w:rPr>
@@ -3291,7 +3463,7 @@
           <w:szCs w:val="24"/>
         </w:rPr>
       </w:pPr>
-      <w:bookmarkStart w:id="3" w:name="_Toc506224632"/>
+      <w:bookmarkStart w:id="4" w:name="_Toc506224632"/>
       <w:r>
         <w:rPr>
           <w:rFonts w:cs="Times New Roman"/>
@@ -3299,10 +3471,9 @@
           <w:sz w:val="24"/>
           <w:szCs w:val="24"/>
         </w:rPr>
-        <w:lastRenderedPageBreak/>
         <w:t>Nierówności społeczne i nieograniczone szanse</w:t>
       </w:r>
-      <w:bookmarkEnd w:id="3"/>
+      <w:bookmarkEnd w:id="4"/>
     </w:p>
     <w:p>
       <w:pPr>
@@ -3938,7 +4109,15 @@
           <w:rFonts w:cs="Times New Roman"/>
           <w:szCs w:val="24"/>
         </w:rPr>
-        <w:t xml:space="preserve"> pierwszych baniek rynkowych. </w:t>
+        <w:t xml:space="preserve"> pierwszych baniek </w:t>
+      </w:r>
+      <w:r>
+        <w:rPr>
+          <w:rFonts w:cs="Times New Roman"/>
+          <w:szCs w:val="24"/>
+        </w:rPr>
+        <w:lastRenderedPageBreak/>
+        <w:t xml:space="preserve">rynkowych. </w:t>
       </w:r>
       <w:r>
         <w:rPr>
@@ -4079,7 +4258,7 @@
           <w:szCs w:val="24"/>
         </w:rPr>
       </w:pPr>
-      <w:bookmarkStart w:id="4" w:name="_Toc506224633"/>
+      <w:bookmarkStart w:id="5" w:name="_Toc506224633"/>
       <w:r>
         <w:rPr>
           <w:rFonts w:cs="Times New Roman"/>
@@ -4089,7 +4268,7 @@
         </w:rPr>
         <w:t>Lek na wszystko i nieuleczalna choroba</w:t>
       </w:r>
-      <w:bookmarkEnd w:id="4"/>
+      <w:bookmarkEnd w:id="5"/>
     </w:p>
     <w:p>
       <w:pPr>
@@ -4219,15 +4398,7 @@
           <w:rFonts w:cs="Times New Roman"/>
           <w:szCs w:val="24"/>
         </w:rPr>
-        <w:t xml:space="preserve"> jest to technika pozwalająca na cięcie </w:t>
-      </w:r>
-      <w:r>
-        <w:rPr>
-          <w:rFonts w:cs="Times New Roman"/>
-          <w:szCs w:val="24"/>
-        </w:rPr>
-        <w:lastRenderedPageBreak/>
-        <w:t xml:space="preserve">i sklejanie genów niczym klatek filmowych w sposób precyzyjny, tani i szybki jak nigdy dotąd. Istnieje dużo przykładów </w:t>
+        <w:t xml:space="preserve"> jest to technika pozwalająca na cięcie i sklejanie genów niczym klatek filmowych w sposób precyzyjny, tani i szybki jak nigdy dotąd. Istnieje dużo przykładów </w:t>
       </w:r>
       <w:r>
         <w:rPr>
@@ -4648,6 +4819,7 @@
           <w:rFonts w:cs="Times New Roman"/>
           <w:szCs w:val="24"/>
         </w:rPr>
+        <w:lastRenderedPageBreak/>
         <w:t>Wartym wspomnienia jest również wpływ innych technologii</w:t>
       </w:r>
       <w:r>
@@ -4847,7 +5019,7 @@
           <w:szCs w:val="24"/>
         </w:rPr>
       </w:pPr>
-      <w:bookmarkStart w:id="5" w:name="_Toc506224634"/>
+      <w:bookmarkStart w:id="6" w:name="_Toc506224634"/>
       <w:r>
         <w:rPr>
           <w:rFonts w:cs="Times New Roman"/>
@@ -4857,7 +5029,7 @@
         </w:rPr>
         <w:t>Mądry komputer i głupi człowiek</w:t>
       </w:r>
-      <w:bookmarkEnd w:id="5"/>
+      <w:bookmarkEnd w:id="6"/>
       <w:r>
         <w:rPr>
           <w:rFonts w:cs="Times New Roman"/>
@@ -5067,15 +5239,7 @@
           <w:rFonts w:cs="Times New Roman"/>
           <w:szCs w:val="24"/>
         </w:rPr>
-        <w:t xml:space="preserve">te </w:t>
-      </w:r>
-      <w:r>
-        <w:rPr>
-          <w:rFonts w:cs="Times New Roman"/>
-          <w:szCs w:val="24"/>
-        </w:rPr>
-        <w:lastRenderedPageBreak/>
-        <w:t xml:space="preserve">zaawansowanie technicznie </w:t>
+        <w:t xml:space="preserve">te zaawansowanie technicznie </w:t>
       </w:r>
       <w:r>
         <w:rPr>
@@ -5820,7 +5984,15 @@
           <w:rFonts w:cs="Times New Roman"/>
           <w:szCs w:val="24"/>
         </w:rPr>
-        <w:t>Wyznawcy tego twierdzenia n</w:t>
+        <w:t xml:space="preserve">Wyznawcy </w:t>
+      </w:r>
+      <w:r>
+        <w:rPr>
+          <w:rFonts w:cs="Times New Roman"/>
+          <w:szCs w:val="24"/>
+        </w:rPr>
+        <w:lastRenderedPageBreak/>
+        <w:t>tego twierdzenia n</w:t>
       </w:r>
       <w:r>
         <w:rPr>
@@ -5992,15 +6164,7 @@
           <w:rFonts w:cs="Times New Roman"/>
           <w:szCs w:val="24"/>
         </w:rPr>
-        <w:t xml:space="preserve">uż </w:t>
-      </w:r>
-      <w:r>
-        <w:rPr>
-          <w:rFonts w:cs="Times New Roman"/>
-          <w:szCs w:val="24"/>
-        </w:rPr>
-        <w:lastRenderedPageBreak/>
-        <w:t xml:space="preserve">dawno </w:t>
+        <w:t xml:space="preserve">uż dawno </w:t>
       </w:r>
       <w:r>
         <w:rPr>
@@ -6050,7 +6214,7 @@
           <w:szCs w:val="24"/>
         </w:rPr>
       </w:pPr>
-      <w:bookmarkStart w:id="6" w:name="_Toc506224635"/>
+      <w:bookmarkStart w:id="7" w:name="_Toc506224635"/>
       <w:r>
         <w:rPr>
           <w:rFonts w:cs="Times New Roman"/>
@@ -6069,7 +6233,7 @@
         </w:rPr>
         <w:t>nowe szczyty</w:t>
       </w:r>
-      <w:bookmarkEnd w:id="6"/>
+      <w:bookmarkEnd w:id="7"/>
     </w:p>
     <w:p>
       <w:pPr>
@@ -6583,7 +6747,7 @@
         </w:rPr>
         <w:t xml:space="preserve"> porównać można do stworzenia pierwszej maszyny do tkania wełny, która swoją szybkością pozwoliła zaoszczędzić masowe koszty produkcji. Czy efekt tych dwóch wydarzeń będzie podobny?</w:t>
       </w:r>
-      <w:bookmarkStart w:id="7" w:name="_Toc506224636"/>
+      <w:bookmarkStart w:id="8" w:name="_Toc506224636"/>
     </w:p>
     <w:p>
       <w:pPr>
@@ -6604,7 +6768,7 @@
         </w:rPr>
         <w:t>Nowa definicja rewolucji</w:t>
       </w:r>
-      <w:bookmarkEnd w:id="7"/>
+      <w:bookmarkEnd w:id="8"/>
     </w:p>
     <w:p>
       <w:pPr>
@@ -6663,7 +6827,7 @@
                                 <w:noProof/>
                               </w:rPr>
                             </w:pPr>
-                            <w:bookmarkStart w:id="8" w:name="_Ref506060343"/>
+                            <w:bookmarkStart w:id="9" w:name="_Ref506060343"/>
                             <w:r>
                               <w:t xml:space="preserve">Rysunek </w:t>
                             </w:r>
@@ -6675,7 +6839,7 @@
                                 <w:t>1</w:t>
                               </w:r>
                             </w:fldSimple>
-                            <w:bookmarkEnd w:id="8"/>
+                            <w:bookmarkEnd w:id="9"/>
                           </w:p>
                         </w:txbxContent>
                       </wps:txbx>
@@ -6710,7 +6874,7 @@
                           <w:noProof/>
                         </w:rPr>
                       </w:pPr>
-                      <w:bookmarkStart w:id="9" w:name="_Ref506060343"/>
+                      <w:bookmarkStart w:id="10" w:name="_Ref506060343"/>
                       <w:r>
                         <w:t xml:space="preserve">Rysunek </w:t>
                       </w:r>
@@ -6722,7 +6886,7 @@
                           <w:t>1</w:t>
                         </w:r>
                       </w:fldSimple>
-                      <w:bookmarkEnd w:id="9"/>
+                      <w:bookmarkEnd w:id="10"/>
                     </w:p>
                   </w:txbxContent>
                 </v:textbox>
@@ -6746,6 +6910,7 @@
           <w:noProof/>
           <w:szCs w:val="24"/>
         </w:rPr>
+        <w:lastRenderedPageBreak/>
         <w:drawing>
           <wp:anchor distT="0" distB="0" distL="114300" distR="114300" simplePos="0" relativeHeight="251658240" behindDoc="0" locked="0" layoutInCell="1" allowOverlap="1" wp14:anchorId="445566ED" wp14:editId="74AED905">
             <wp:simplePos x="0" y="0"/>
@@ -6894,7 +7059,6 @@
           <w:rFonts w:cs="Times New Roman"/>
           <w:szCs w:val="24"/>
         </w:rPr>
-        <w:lastRenderedPageBreak/>
         <w:tab/>
       </w:r>
       <w:r>
@@ -7451,16 +7615,7 @@
           <w:rFonts w:cs="Times New Roman"/>
           <w:szCs w:val="24"/>
         </w:rPr>
-        <w:t xml:space="preserve"> i wszystkie problemy prysną, </w:t>
-      </w:r>
-      <w:bookmarkStart w:id="10" w:name="_GoBack"/>
-      <w:bookmarkEnd w:id="10"/>
-      <w:r>
-        <w:rPr>
-          <w:rFonts w:cs="Times New Roman"/>
-          <w:szCs w:val="24"/>
-        </w:rPr>
-        <w:t xml:space="preserve">zaś ludzkość wejdzie w erę prawdziwego oświecenia? </w:t>
+        <w:t xml:space="preserve"> i wszystkie problemy prysną, zaś ludzkość wejdzie w erę prawdziwego oświecenia? </w:t>
       </w:r>
     </w:p>
     <w:bookmarkStart w:id="11" w:name="_Toc506224637" w:displacedByCustomXml="next"/>
@@ -7487,6 +7642,7 @@
               <w:rFonts w:cs="Times New Roman"/>
               <w:sz w:val="24"/>
               <w:szCs w:val="24"/>
+              <w:lang w:val="en-US"/>
             </w:rPr>
           </w:pPr>
           <w:r>
@@ -7495,6 +7651,7 @@
               <w:b/>
               <w:sz w:val="24"/>
               <w:szCs w:val="24"/>
+              <w:lang w:val="en-US"/>
             </w:rPr>
             <w:t>Bibliografia</w:t>
           </w:r>
@@ -7581,6 +7738,7 @@
                   <w:iCs/>
                   <w:noProof/>
                 </w:rPr>
+                <w:lastRenderedPageBreak/>
                 <w:t>Britannica</w:t>
               </w:r>
               <w:r>
@@ -7683,7 +7841,6 @@
                   <w:iCs/>
                   <w:noProof/>
                 </w:rPr>
-                <w:lastRenderedPageBreak/>
                 <w:t>Digital Revolution</w:t>
               </w:r>
               <w:r>
@@ -8154,6 +8311,7 @@
                   <w:noProof/>
                   <w:lang w:val="en-US"/>
                 </w:rPr>
+                <w:lastRenderedPageBreak/>
                 <w:t>Twitter</w:t>
               </w:r>
               <w:r>
@@ -8651,7 +8809,7 @@
     <w:lsdException w:name="E-mail Signature" w:semiHidden="1" w:unhideWhenUsed="1"/>
     <w:lsdException w:name="HTML Top of Form" w:semiHidden="1" w:unhideWhenUsed="1"/>
     <w:lsdException w:name="HTML Bottom of Form" w:semiHidden="1" w:unhideWhenUsed="1"/>
-    <w:lsdException w:name="Normal (Web)" w:semiHidden="1" w:unhideWhenUsed="1"/>
+    <w:lsdException w:name="Normal (Web)" w:semiHidden="1" w:uiPriority="0" w:unhideWhenUsed="1"/>
     <w:lsdException w:name="HTML Acronym" w:semiHidden="1" w:unhideWhenUsed="1"/>
     <w:lsdException w:name="HTML Address" w:semiHidden="1" w:unhideWhenUsed="1"/>
     <w:lsdException w:name="HTML Cite" w:semiHidden="1" w:unhideWhenUsed="1"/>
@@ -9244,6 +9402,21 @@
     <w:rsid w:val="002A3BA7"/>
     <w:rPr>
       <w:vertAlign w:val="superscript"/>
+    </w:rPr>
+  </w:style>
+  <w:style w:type="paragraph" w:styleId="NormalWeb">
+    <w:name w:val="Normal (Web)"/>
+    <w:basedOn w:val="Normal"/>
+    <w:semiHidden/>
+    <w:unhideWhenUsed/>
+    <w:rsid w:val="000D088F"/>
+    <w:pPr>
+      <w:spacing w:before="100" w:beforeAutospacing="1" w:after="100" w:afterAutospacing="1" w:line="240" w:lineRule="auto"/>
+    </w:pPr>
+    <w:rPr>
+      <w:rFonts w:eastAsia="Times New Roman" w:cs="Times New Roman"/>
+      <w:szCs w:val="24"/>
+      <w:lang w:eastAsia="pl-PL"/>
     </w:rPr>
   </w:style>
 </w:styles>
@@ -9917,7 +10090,7 @@
 </file>
 
 <file path=customXml/itemProps1.xml><?xml version="1.0" encoding="utf-8"?>
-<ds:datastoreItem xmlns:ds="http://schemas.openxmlformats.org/officeDocument/2006/customXml" ds:itemID="{83DB0D36-1CAE-44AC-B65E-3BF20A29DC0C}">
+<ds:datastoreItem xmlns:ds="http://schemas.openxmlformats.org/officeDocument/2006/customXml" ds:itemID="{B9334476-3073-4956-9AB4-AA523923EB00}">
   <ds:schemaRefs>
     <ds:schemaRef ds:uri="http://schemas.openxmlformats.org/officeDocument/2006/bibliography"/>
   </ds:schemaRefs>

</xml_diff>